<commit_message>
termine el archivo, ahora lo estoy mejorando con microsoft word
</commit_message>
<xml_diff>
--- a/Arquitecturas de softwares.docx
+++ b/Arquitecturas de softwares.docx
@@ -66,7 +66,7 @@
               <w:rPr>
                 <w:rStyle w:val="Enlacedelndice"/>
               </w:rPr>
-              <w:t>Arquitecturas de Sofwares</w:t>
+              <w:t>Arquitecturas de Software</w:t>
               <w:tab/>
               <w:t>7</w:t>
             </w:r>
@@ -146,7 +146,7 @@
               <w:rPr>
                 <w:rStyle w:val="Enlacedelndice"/>
               </w:rPr>
-              <w:t>Desktop Andriod o Mobile Andriod</w:t>
+              <w:t>Desktop Android o Mobile Android</w:t>
               <w:tab/>
               <w:t>8</w:t>
             </w:r>
@@ -1146,9 +1146,7 @@
                               </w:rPr>
                             </w:pPr>
                             <w:r>
-                              <w:rPr>
-                                <w:color w:val="000000"/>
-                              </w:rPr>
+                              <w:rPr/>
                               <w:drawing>
                                 <wp:inline distT="0" distB="0" distL="0" distR="0">
                                   <wp:extent cx="2438400" cy="1517650"/>
@@ -1258,9 +1256,7 @@
                         </w:rPr>
                       </w:pPr>
                       <w:r>
-                        <w:rPr>
-                          <w:color w:val="000000"/>
-                        </w:rPr>
+                        <w:rPr/>
                         <w:drawing>
                           <wp:inline distT="0" distB="0" distL="0" distR="0">
                             <wp:extent cx="2438400" cy="1517650"/>
@@ -1439,10 +1435,14 @@
                             <w:pPr>
                               <w:pStyle w:val="Ilustracin"/>
                               <w:spacing w:before="120" w:after="120"/>
-                              <w:rPr/>
+                              <w:rPr>
+                                <w:color w:val="000000"/>
+                              </w:rPr>
                             </w:pPr>
                             <w:r>
-                              <w:rPr/>
+                              <w:rPr>
+                                <w:color w:val="000000"/>
+                              </w:rPr>
                               <w:drawing>
                                 <wp:inline distT="0" distB="0" distL="0" distR="0">
                                   <wp:extent cx="2604135" cy="2110105"/>
@@ -1482,32 +1482,46 @@
                               </w:drawing>
                             </w:r>
                             <w:r>
-                              <w:rPr/>
+                              <w:rPr>
+                                <w:color w:val="000000"/>
+                              </w:rPr>
                               <w:br/>
                               <w:t xml:space="preserve">Ilustración </w:t>
                             </w:r>
                             <w:r>
-                              <w:rPr/>
+                              <w:rPr>
+                                <w:color w:val="000000"/>
+                              </w:rPr>
                               <w:fldChar w:fldCharType="begin"/>
                             </w:r>
                             <w:r>
-                              <w:rPr/>
+                              <w:rPr>
+                                <w:color w:val="000000"/>
+                              </w:rPr>
                               <w:instrText xml:space="preserve"> SEQ Ilustración \* ARABIC </w:instrText>
                             </w:r>
                             <w:r>
-                              <w:rPr/>
+                              <w:rPr>
+                                <w:color w:val="000000"/>
+                              </w:rPr>
                               <w:fldChar w:fldCharType="separate"/>
                             </w:r>
                             <w:r>
-                              <w:rPr/>
+                              <w:rPr>
+                                <w:color w:val="000000"/>
+                              </w:rPr>
                               <w:t>2</w:t>
                             </w:r>
                             <w:r>
-                              <w:rPr/>
+                              <w:rPr>
+                                <w:color w:val="000000"/>
+                              </w:rPr>
                               <w:fldChar w:fldCharType="end"/>
                             </w:r>
                             <w:r>
-                              <w:rPr/>
+                              <w:rPr>
+                                <w:color w:val="000000"/>
+                              </w:rPr>
                               <w:t>: Servidor</w:t>
                             </w:r>
                           </w:p>
@@ -1533,10 +1547,14 @@
                       <w:pPr>
                         <w:pStyle w:val="Ilustracin"/>
                         <w:spacing w:before="120" w:after="120"/>
-                        <w:rPr/>
+                        <w:rPr>
+                          <w:color w:val="000000"/>
+                        </w:rPr>
                       </w:pPr>
                       <w:r>
-                        <w:rPr/>
+                        <w:rPr>
+                          <w:color w:val="000000"/>
+                        </w:rPr>
                         <w:drawing>
                           <wp:inline distT="0" distB="0" distL="0" distR="0">
                             <wp:extent cx="2604135" cy="2110105"/>
@@ -1576,32 +1594,46 @@
                         </w:drawing>
                       </w:r>
                       <w:r>
-                        <w:rPr/>
+                        <w:rPr>
+                          <w:color w:val="000000"/>
+                        </w:rPr>
                         <w:br/>
                         <w:t xml:space="preserve">Ilustración </w:t>
                       </w:r>
                       <w:r>
-                        <w:rPr/>
+                        <w:rPr>
+                          <w:color w:val="000000"/>
+                        </w:rPr>
                         <w:fldChar w:fldCharType="begin"/>
                       </w:r>
                       <w:r>
-                        <w:rPr/>
+                        <w:rPr>
+                          <w:color w:val="000000"/>
+                        </w:rPr>
                         <w:instrText xml:space="preserve"> SEQ Ilustración \* ARABIC </w:instrText>
                       </w:r>
                       <w:r>
-                        <w:rPr/>
+                        <w:rPr>
+                          <w:color w:val="000000"/>
+                        </w:rPr>
                         <w:fldChar w:fldCharType="separate"/>
                       </w:r>
                       <w:r>
-                        <w:rPr/>
+                        <w:rPr>
+                          <w:color w:val="000000"/>
+                        </w:rPr>
                         <w:t>2</w:t>
                       </w:r>
                       <w:r>
-                        <w:rPr/>
+                        <w:rPr>
+                          <w:color w:val="000000"/>
+                        </w:rPr>
                         <w:fldChar w:fldCharType="end"/>
                       </w:r>
                       <w:r>
-                        <w:rPr/>
+                        <w:rPr>
+                          <w:color w:val="000000"/>
+                        </w:rPr>
                         <w:t>: Servidor</w:t>
                       </w:r>
                     </w:p>
@@ -1662,11 +1694,6 @@
         <w:t>Arquitecturas de softwares:</w:t>
       </w:r>
       <w:r>
-        <w:rPr>
-          <w:rFonts w:ascii="Arial" w:hAnsi="Arial"/>
-          <w:sz w:val="22"/>
-          <w:szCs w:val="22"/>
-        </w:rPr>
         <mc:AlternateContent>
           <mc:Choice Requires="wps">
             <w:drawing>
@@ -1711,10 +1738,14 @@
                             <w:pPr>
                               <w:pStyle w:val="Ilustracin"/>
                               <w:spacing w:before="120" w:after="120"/>
-                              <w:rPr/>
+                              <w:rPr>
+                                <w:color w:val="000000"/>
+                              </w:rPr>
                             </w:pPr>
                             <w:r>
-                              <w:rPr/>
+                              <w:rPr>
+                                <w:color w:val="000000"/>
+                              </w:rPr>
                               <w:drawing>
                                 <wp:inline distT="0" distB="0" distL="0" distR="0">
                                   <wp:extent cx="4324985" cy="1852930"/>
@@ -1754,32 +1785,46 @@
                               </w:drawing>
                             </w:r>
                             <w:r>
-                              <w:rPr/>
+                              <w:rPr>
+                                <w:color w:val="000000"/>
+                              </w:rPr>
                               <w:br/>
                               <w:t xml:space="preserve">Ilustración </w:t>
                             </w:r>
                             <w:r>
-                              <w:rPr/>
+                              <w:rPr>
+                                <w:color w:val="000000"/>
+                              </w:rPr>
                               <w:fldChar w:fldCharType="begin"/>
                             </w:r>
                             <w:r>
-                              <w:rPr/>
+                              <w:rPr>
+                                <w:color w:val="000000"/>
+                              </w:rPr>
                               <w:instrText xml:space="preserve"> SEQ Ilustración \* ARABIC </w:instrText>
                             </w:r>
                             <w:r>
-                              <w:rPr/>
+                              <w:rPr>
+                                <w:color w:val="000000"/>
+                              </w:rPr>
                               <w:fldChar w:fldCharType="separate"/>
                             </w:r>
                             <w:r>
-                              <w:rPr/>
+                              <w:rPr>
+                                <w:color w:val="000000"/>
+                              </w:rPr>
                               <w:t>3</w:t>
                             </w:r>
                             <w:r>
-                              <w:rPr/>
+                              <w:rPr>
+                                <w:color w:val="000000"/>
+                              </w:rPr>
                               <w:fldChar w:fldCharType="end"/>
                             </w:r>
                             <w:r>
-                              <w:rPr/>
+                              <w:rPr>
+                                <w:color w:val="000000"/>
+                              </w:rPr>
                               <w:t>: Servidor Web</w:t>
                             </w:r>
                           </w:p>
@@ -1805,10 +1850,14 @@
                       <w:pPr>
                         <w:pStyle w:val="Ilustracin"/>
                         <w:spacing w:before="120" w:after="120"/>
-                        <w:rPr/>
+                        <w:rPr>
+                          <w:color w:val="000000"/>
+                        </w:rPr>
                       </w:pPr>
                       <w:r>
-                        <w:rPr/>
+                        <w:rPr>
+                          <w:color w:val="000000"/>
+                        </w:rPr>
                         <w:drawing>
                           <wp:inline distT="0" distB="0" distL="0" distR="0">
                             <wp:extent cx="4324985" cy="1852930"/>
@@ -1848,32 +1897,46 @@
                         </w:drawing>
                       </w:r>
                       <w:r>
-                        <w:rPr/>
+                        <w:rPr>
+                          <w:color w:val="000000"/>
+                        </w:rPr>
                         <w:br/>
                         <w:t xml:space="preserve">Ilustración </w:t>
                       </w:r>
                       <w:r>
-                        <w:rPr/>
+                        <w:rPr>
+                          <w:color w:val="000000"/>
+                        </w:rPr>
                         <w:fldChar w:fldCharType="begin"/>
                       </w:r>
                       <w:r>
-                        <w:rPr/>
+                        <w:rPr>
+                          <w:color w:val="000000"/>
+                        </w:rPr>
                         <w:instrText xml:space="preserve"> SEQ Ilustración \* ARABIC </w:instrText>
                       </w:r>
                       <w:r>
-                        <w:rPr/>
+                        <w:rPr>
+                          <w:color w:val="000000"/>
+                        </w:rPr>
                         <w:fldChar w:fldCharType="separate"/>
                       </w:r>
                       <w:r>
-                        <w:rPr/>
+                        <w:rPr>
+                          <w:color w:val="000000"/>
+                        </w:rPr>
                         <w:t>3</w:t>
                       </w:r>
                       <w:r>
-                        <w:rPr/>
+                        <w:rPr>
+                          <w:color w:val="000000"/>
+                        </w:rPr>
                         <w:fldChar w:fldCharType="end"/>
                       </w:r>
                       <w:r>
-                        <w:rPr/>
+                        <w:rPr>
+                          <w:color w:val="000000"/>
+                        </w:rPr>
                         <w:t>: Servidor Web</w:t>
                       </w:r>
                     </w:p>
@@ -1919,13 +1982,6 @@
         <w:t xml:space="preserve">Aplicaciones de escritorio: </w:t>
       </w:r>
       <w:r>
-        <w:rPr>
-          <w:rFonts w:ascii="Arial" w:hAnsi="Arial"/>
-          <w:b w:val="false"/>
-          <w:bCs w:val="false"/>
-          <w:sz w:val="22"/>
-          <w:szCs w:val="22"/>
-        </w:rPr>
         <mc:AlternateContent>
           <mc:Choice Requires="wps">
             <w:drawing>
@@ -1970,10 +2026,14 @@
                             <w:pPr>
                               <w:pStyle w:val="Ilustracin"/>
                               <w:spacing w:before="120" w:after="120"/>
-                              <w:rPr/>
+                              <w:rPr>
+                                <w:color w:val="000000"/>
+                              </w:rPr>
                             </w:pPr>
                             <w:r>
-                              <w:rPr/>
+                              <w:rPr>
+                                <w:color w:val="000000"/>
+                              </w:rPr>
                               <w:drawing>
                                 <wp:inline distT="0" distB="0" distL="0" distR="0">
                                   <wp:extent cx="2635250" cy="1780540"/>
@@ -2014,32 +2074,46 @@
                               </w:drawing>
                             </w:r>
                             <w:r>
-                              <w:rPr/>
+                              <w:rPr>
+                                <w:color w:val="000000"/>
+                              </w:rPr>
                               <w:br/>
                               <w:t xml:space="preserve">Ilustración </w:t>
                             </w:r>
                             <w:r>
-                              <w:rPr/>
+                              <w:rPr>
+                                <w:color w:val="000000"/>
+                              </w:rPr>
                               <w:fldChar w:fldCharType="begin"/>
                             </w:r>
                             <w:r>
-                              <w:rPr/>
+                              <w:rPr>
+                                <w:color w:val="000000"/>
+                              </w:rPr>
                               <w:instrText xml:space="preserve"> SEQ Ilustración \* ARABIC </w:instrText>
                             </w:r>
                             <w:r>
-                              <w:rPr/>
+                              <w:rPr>
+                                <w:color w:val="000000"/>
+                              </w:rPr>
                               <w:fldChar w:fldCharType="separate"/>
                             </w:r>
                             <w:r>
-                              <w:rPr/>
+                              <w:rPr>
+                                <w:color w:val="000000"/>
+                              </w:rPr>
                               <w:t>4</w:t>
                             </w:r>
                             <w:r>
-                              <w:rPr/>
+                              <w:rPr>
+                                <w:color w:val="000000"/>
+                              </w:rPr>
                               <w:fldChar w:fldCharType="end"/>
                             </w:r>
                             <w:r>
-                              <w:rPr/>
+                              <w:rPr>
+                                <w:color w:val="000000"/>
+                              </w:rPr>
                               <w:t>: Arquitectura de Software</w:t>
                             </w:r>
                           </w:p>
@@ -2065,10 +2139,14 @@
                       <w:pPr>
                         <w:pStyle w:val="Ilustracin"/>
                         <w:spacing w:before="120" w:after="120"/>
-                        <w:rPr/>
+                        <w:rPr>
+                          <w:color w:val="000000"/>
+                        </w:rPr>
                       </w:pPr>
                       <w:r>
-                        <w:rPr/>
+                        <w:rPr>
+                          <w:color w:val="000000"/>
+                        </w:rPr>
                         <w:drawing>
                           <wp:inline distT="0" distB="0" distL="0" distR="0">
                             <wp:extent cx="2635250" cy="1780540"/>
@@ -2109,32 +2187,46 @@
                         </w:drawing>
                       </w:r>
                       <w:r>
-                        <w:rPr/>
+                        <w:rPr>
+                          <w:color w:val="000000"/>
+                        </w:rPr>
                         <w:br/>
                         <w:t xml:space="preserve">Ilustración </w:t>
                       </w:r>
                       <w:r>
-                        <w:rPr/>
+                        <w:rPr>
+                          <w:color w:val="000000"/>
+                        </w:rPr>
                         <w:fldChar w:fldCharType="begin"/>
                       </w:r>
                       <w:r>
-                        <w:rPr/>
+                        <w:rPr>
+                          <w:color w:val="000000"/>
+                        </w:rPr>
                         <w:instrText xml:space="preserve"> SEQ Ilustración \* ARABIC </w:instrText>
                       </w:r>
                       <w:r>
-                        <w:rPr/>
+                        <w:rPr>
+                          <w:color w:val="000000"/>
+                        </w:rPr>
                         <w:fldChar w:fldCharType="separate"/>
                       </w:r>
                       <w:r>
-                        <w:rPr/>
+                        <w:rPr>
+                          <w:color w:val="000000"/>
+                        </w:rPr>
                         <w:t>4</w:t>
                       </w:r>
                       <w:r>
-                        <w:rPr/>
+                        <w:rPr>
+                          <w:color w:val="000000"/>
+                        </w:rPr>
                         <w:fldChar w:fldCharType="end"/>
                       </w:r>
                       <w:r>
-                        <w:rPr/>
+                        <w:rPr>
+                          <w:color w:val="000000"/>
+                        </w:rPr>
                         <w:t>: Arquitectura de Software</w:t>
                       </w:r>
                     </w:p>
@@ -2179,13 +2271,6 @@
         <w:t xml:space="preserve">Aplicación multiplataforma: </w:t>
       </w:r>
       <w:r>
-        <w:rPr>
-          <w:rFonts w:ascii="Arial" w:hAnsi="Arial"/>
-          <w:b w:val="false"/>
-          <w:bCs w:val="false"/>
-          <w:sz w:val="22"/>
-          <w:szCs w:val="22"/>
-        </w:rPr>
         <mc:AlternateContent>
           <mc:Choice Requires="wps">
             <w:drawing>
@@ -2230,10 +2315,14 @@
                             <w:pPr>
                               <w:pStyle w:val="Ilustracin"/>
                               <w:spacing w:before="120" w:after="120"/>
-                              <w:rPr/>
+                              <w:rPr>
+                                <w:color w:val="000000"/>
+                              </w:rPr>
                             </w:pPr>
                             <w:r>
-                              <w:rPr/>
+                              <w:rPr>
+                                <w:color w:val="000000"/>
+                              </w:rPr>
                               <w:drawing>
                                 <wp:inline distT="0" distB="0" distL="0" distR="0">
                                   <wp:extent cx="1955800" cy="1539240"/>
@@ -2273,32 +2362,46 @@
                               </w:drawing>
                             </w:r>
                             <w:r>
-                              <w:rPr/>
+                              <w:rPr>
+                                <w:color w:val="000000"/>
+                              </w:rPr>
                               <w:br/>
                               <w:t xml:space="preserve">Ilustración </w:t>
                             </w:r>
                             <w:r>
-                              <w:rPr/>
+                              <w:rPr>
+                                <w:color w:val="000000"/>
+                              </w:rPr>
                               <w:fldChar w:fldCharType="begin"/>
                             </w:r>
                             <w:r>
-                              <w:rPr/>
+                              <w:rPr>
+                                <w:color w:val="000000"/>
+                              </w:rPr>
                               <w:instrText xml:space="preserve"> SEQ Ilustración \* ARABIC </w:instrText>
                             </w:r>
                             <w:r>
-                              <w:rPr/>
+                              <w:rPr>
+                                <w:color w:val="000000"/>
+                              </w:rPr>
                               <w:fldChar w:fldCharType="separate"/>
                             </w:r>
                             <w:r>
-                              <w:rPr/>
+                              <w:rPr>
+                                <w:color w:val="000000"/>
+                              </w:rPr>
                               <w:t>5</w:t>
                             </w:r>
                             <w:r>
-                              <w:rPr/>
+                              <w:rPr>
+                                <w:color w:val="000000"/>
+                              </w:rPr>
                               <w:fldChar w:fldCharType="end"/>
                             </w:r>
                             <w:r>
-                              <w:rPr/>
+                              <w:rPr>
+                                <w:color w:val="000000"/>
+                              </w:rPr>
                               <w:t>: Aplicación de Escritorio</w:t>
                             </w:r>
                           </w:p>
@@ -2324,10 +2427,14 @@
                       <w:pPr>
                         <w:pStyle w:val="Ilustracin"/>
                         <w:spacing w:before="120" w:after="120"/>
-                        <w:rPr/>
+                        <w:rPr>
+                          <w:color w:val="000000"/>
+                        </w:rPr>
                       </w:pPr>
                       <w:r>
-                        <w:rPr/>
+                        <w:rPr>
+                          <w:color w:val="000000"/>
+                        </w:rPr>
                         <w:drawing>
                           <wp:inline distT="0" distB="0" distL="0" distR="0">
                             <wp:extent cx="1955800" cy="1539240"/>
@@ -2367,32 +2474,46 @@
                         </w:drawing>
                       </w:r>
                       <w:r>
-                        <w:rPr/>
+                        <w:rPr>
+                          <w:color w:val="000000"/>
+                        </w:rPr>
                         <w:br/>
                         <w:t xml:space="preserve">Ilustración </w:t>
                       </w:r>
                       <w:r>
-                        <w:rPr/>
+                        <w:rPr>
+                          <w:color w:val="000000"/>
+                        </w:rPr>
                         <w:fldChar w:fldCharType="begin"/>
                       </w:r>
                       <w:r>
-                        <w:rPr/>
+                        <w:rPr>
+                          <w:color w:val="000000"/>
+                        </w:rPr>
                         <w:instrText xml:space="preserve"> SEQ Ilustración \* ARABIC </w:instrText>
                       </w:r>
                       <w:r>
-                        <w:rPr/>
+                        <w:rPr>
+                          <w:color w:val="000000"/>
+                        </w:rPr>
                         <w:fldChar w:fldCharType="separate"/>
                       </w:r>
                       <w:r>
-                        <w:rPr/>
+                        <w:rPr>
+                          <w:color w:val="000000"/>
+                        </w:rPr>
                         <w:t>5</w:t>
                       </w:r>
                       <w:r>
-                        <w:rPr/>
+                        <w:rPr>
+                          <w:color w:val="000000"/>
+                        </w:rPr>
                         <w:fldChar w:fldCharType="end"/>
                       </w:r>
                       <w:r>
-                        <w:rPr/>
+                        <w:rPr>
+                          <w:color w:val="000000"/>
+                        </w:rPr>
                         <w:t>: Aplicación de Escritorio</w:t>
                       </w:r>
                     </w:p>
@@ -2438,11 +2559,6 @@
         <w:t>Python:</w:t>
       </w:r>
       <w:r>
-        <w:rPr>
-          <w:rFonts w:ascii="Arial" w:hAnsi="Arial"/>
-          <w:sz w:val="22"/>
-          <w:szCs w:val="22"/>
-        </w:rPr>
         <mc:AlternateContent>
           <mc:Choice Requires="wps">
             <w:drawing>
@@ -2487,10 +2603,14 @@
                             <w:pPr>
                               <w:pStyle w:val="Ilustracin"/>
                               <w:spacing w:before="120" w:after="120"/>
-                              <w:rPr/>
+                              <w:rPr>
+                                <w:color w:val="000000"/>
+                              </w:rPr>
                             </w:pPr>
                             <w:r>
-                              <w:rPr/>
+                              <w:rPr>
+                                <w:color w:val="000000"/>
+                              </w:rPr>
                               <w:drawing>
                                 <wp:inline distT="0" distB="0" distL="0" distR="0">
                                   <wp:extent cx="3056890" cy="1443990"/>
@@ -2530,32 +2650,46 @@
                               </w:drawing>
                             </w:r>
                             <w:r>
-                              <w:rPr/>
+                              <w:rPr>
+                                <w:color w:val="000000"/>
+                              </w:rPr>
                               <w:br/>
                               <w:t xml:space="preserve">Ilustración </w:t>
                             </w:r>
                             <w:r>
-                              <w:rPr/>
+                              <w:rPr>
+                                <w:color w:val="000000"/>
+                              </w:rPr>
                               <w:fldChar w:fldCharType="begin"/>
                             </w:r>
                             <w:r>
-                              <w:rPr/>
+                              <w:rPr>
+                                <w:color w:val="000000"/>
+                              </w:rPr>
                               <w:instrText xml:space="preserve"> SEQ Ilustración \* ARABIC </w:instrText>
                             </w:r>
                             <w:r>
-                              <w:rPr/>
+                              <w:rPr>
+                                <w:color w:val="000000"/>
+                              </w:rPr>
                               <w:fldChar w:fldCharType="separate"/>
                             </w:r>
                             <w:r>
-                              <w:rPr/>
+                              <w:rPr>
+                                <w:color w:val="000000"/>
+                              </w:rPr>
                               <w:t>6</w:t>
                             </w:r>
                             <w:r>
-                              <w:rPr/>
+                              <w:rPr>
+                                <w:color w:val="000000"/>
+                              </w:rPr>
                               <w:fldChar w:fldCharType="end"/>
                             </w:r>
                             <w:r>
-                              <w:rPr/>
+                              <w:rPr>
+                                <w:color w:val="000000"/>
+                              </w:rPr>
                               <w:t>: Aplicación Multiplataforma</w:t>
                             </w:r>
                           </w:p>
@@ -2581,10 +2715,14 @@
                       <w:pPr>
                         <w:pStyle w:val="Ilustracin"/>
                         <w:spacing w:before="120" w:after="120"/>
-                        <w:rPr/>
+                        <w:rPr>
+                          <w:color w:val="000000"/>
+                        </w:rPr>
                       </w:pPr>
                       <w:r>
-                        <w:rPr/>
+                        <w:rPr>
+                          <w:color w:val="000000"/>
+                        </w:rPr>
                         <w:drawing>
                           <wp:inline distT="0" distB="0" distL="0" distR="0">
                             <wp:extent cx="3056890" cy="1443990"/>
@@ -2624,32 +2762,46 @@
                         </w:drawing>
                       </w:r>
                       <w:r>
-                        <w:rPr/>
+                        <w:rPr>
+                          <w:color w:val="000000"/>
+                        </w:rPr>
                         <w:br/>
                         <w:t xml:space="preserve">Ilustración </w:t>
                       </w:r>
                       <w:r>
-                        <w:rPr/>
+                        <w:rPr>
+                          <w:color w:val="000000"/>
+                        </w:rPr>
                         <w:fldChar w:fldCharType="begin"/>
                       </w:r>
                       <w:r>
-                        <w:rPr/>
+                        <w:rPr>
+                          <w:color w:val="000000"/>
+                        </w:rPr>
                         <w:instrText xml:space="preserve"> SEQ Ilustración \* ARABIC </w:instrText>
                       </w:r>
                       <w:r>
-                        <w:rPr/>
+                        <w:rPr>
+                          <w:color w:val="000000"/>
+                        </w:rPr>
                         <w:fldChar w:fldCharType="separate"/>
                       </w:r>
                       <w:r>
-                        <w:rPr/>
+                        <w:rPr>
+                          <w:color w:val="000000"/>
+                        </w:rPr>
                         <w:t>6</w:t>
                       </w:r>
                       <w:r>
-                        <w:rPr/>
+                        <w:rPr>
+                          <w:color w:val="000000"/>
+                        </w:rPr>
                         <w:fldChar w:fldCharType="end"/>
                       </w:r>
                       <w:r>
-                        <w:rPr/>
+                        <w:rPr>
+                          <w:color w:val="000000"/>
+                        </w:rPr>
                         <w:t>: Aplicación Multiplataforma</w:t>
                       </w:r>
                     </w:p>
@@ -2693,11 +2845,6 @@
         <w:t>Java:</w:t>
       </w:r>
       <w:r>
-        <w:rPr>
-          <w:rFonts w:ascii="Arial" w:hAnsi="Arial"/>
-          <w:sz w:val="22"/>
-          <w:szCs w:val="22"/>
-        </w:rPr>
         <mc:AlternateContent>
           <mc:Choice Requires="wps">
             <w:drawing>
@@ -2742,10 +2889,14 @@
                             <w:pPr>
                               <w:pStyle w:val="Ilustracin"/>
                               <w:spacing w:before="120" w:after="120"/>
-                              <w:rPr/>
+                              <w:rPr>
+                                <w:color w:val="000000"/>
+                              </w:rPr>
                             </w:pPr>
                             <w:r>
-                              <w:rPr/>
+                              <w:rPr>
+                                <w:color w:val="000000"/>
+                              </w:rPr>
                               <w:drawing>
                                 <wp:inline distT="0" distB="0" distL="0" distR="0">
                                   <wp:extent cx="1478280" cy="1478280"/>
@@ -2785,32 +2936,46 @@
                               </w:drawing>
                             </w:r>
                             <w:r>
-                              <w:rPr/>
+                              <w:rPr>
+                                <w:color w:val="000000"/>
+                              </w:rPr>
                               <w:br/>
                               <w:t xml:space="preserve">Ilustración </w:t>
                             </w:r>
                             <w:r>
-                              <w:rPr/>
+                              <w:rPr>
+                                <w:color w:val="000000"/>
+                              </w:rPr>
                               <w:fldChar w:fldCharType="begin"/>
                             </w:r>
                             <w:r>
-                              <w:rPr/>
+                              <w:rPr>
+                                <w:color w:val="000000"/>
+                              </w:rPr>
                               <w:instrText xml:space="preserve"> SEQ Ilustración \* ARABIC </w:instrText>
                             </w:r>
                             <w:r>
-                              <w:rPr/>
+                              <w:rPr>
+                                <w:color w:val="000000"/>
+                              </w:rPr>
                               <w:fldChar w:fldCharType="separate"/>
                             </w:r>
                             <w:r>
-                              <w:rPr/>
+                              <w:rPr>
+                                <w:color w:val="000000"/>
+                              </w:rPr>
                               <w:t>7</w:t>
                             </w:r>
                             <w:r>
-                              <w:rPr/>
+                              <w:rPr>
+                                <w:color w:val="000000"/>
+                              </w:rPr>
                               <w:fldChar w:fldCharType="end"/>
                             </w:r>
                             <w:r>
-                              <w:rPr/>
+                              <w:rPr>
+                                <w:color w:val="000000"/>
+                              </w:rPr>
                               <w:t>: Python</w:t>
                             </w:r>
                           </w:p>
@@ -2836,10 +3001,14 @@
                       <w:pPr>
                         <w:pStyle w:val="Ilustracin"/>
                         <w:spacing w:before="120" w:after="120"/>
-                        <w:rPr/>
+                        <w:rPr>
+                          <w:color w:val="000000"/>
+                        </w:rPr>
                       </w:pPr>
                       <w:r>
-                        <w:rPr/>
+                        <w:rPr>
+                          <w:color w:val="000000"/>
+                        </w:rPr>
                         <w:drawing>
                           <wp:inline distT="0" distB="0" distL="0" distR="0">
                             <wp:extent cx="1478280" cy="1478280"/>
@@ -2879,32 +3048,46 @@
                         </w:drawing>
                       </w:r>
                       <w:r>
-                        <w:rPr/>
+                        <w:rPr>
+                          <w:color w:val="000000"/>
+                        </w:rPr>
                         <w:br/>
                         <w:t xml:space="preserve">Ilustración </w:t>
                       </w:r>
                       <w:r>
-                        <w:rPr/>
+                        <w:rPr>
+                          <w:color w:val="000000"/>
+                        </w:rPr>
                         <w:fldChar w:fldCharType="begin"/>
                       </w:r>
                       <w:r>
-                        <w:rPr/>
+                        <w:rPr>
+                          <w:color w:val="000000"/>
+                        </w:rPr>
                         <w:instrText xml:space="preserve"> SEQ Ilustración \* ARABIC </w:instrText>
                       </w:r>
                       <w:r>
-                        <w:rPr/>
+                        <w:rPr>
+                          <w:color w:val="000000"/>
+                        </w:rPr>
                         <w:fldChar w:fldCharType="separate"/>
                       </w:r>
                       <w:r>
-                        <w:rPr/>
+                        <w:rPr>
+                          <w:color w:val="000000"/>
+                        </w:rPr>
                         <w:t>7</w:t>
                       </w:r>
                       <w:r>
-                        <w:rPr/>
+                        <w:rPr>
+                          <w:color w:val="000000"/>
+                        </w:rPr>
                         <w:fldChar w:fldCharType="end"/>
                       </w:r>
                       <w:r>
-                        <w:rPr/>
+                        <w:rPr>
+                          <w:color w:val="000000"/>
+                        </w:rPr>
                         <w:t>: Python</w:t>
                       </w:r>
                     </w:p>
@@ -2944,14 +3127,264 @@
           <w:sz w:val="22"/>
           <w:szCs w:val="22"/>
         </w:rPr>
+        <mc:AlternateContent>
+          <mc:Choice Requires="wps">
+            <w:drawing>
+              <wp:anchor behindDoc="0" distT="0" distB="0" distL="0" distR="0" simplePos="0" locked="0" layoutInCell="0" allowOverlap="1" relativeHeight="22">
+                <wp:simplePos x="0" y="0"/>
+                <wp:positionH relativeFrom="column">
+                  <wp:posOffset>2470785</wp:posOffset>
+                </wp:positionH>
+                <wp:positionV relativeFrom="paragraph">
+                  <wp:posOffset>1635125</wp:posOffset>
+                </wp:positionV>
+                <wp:extent cx="1160145" cy="1050925"/>
+                <wp:effectExtent l="0" t="0" r="0" b="0"/>
+                <wp:wrapTopAndBottom/>
+                <wp:docPr id="29" name="Marco9"/>
+                <a:graphic xmlns:a="http://schemas.openxmlformats.org/drawingml/2006/main">
+                  <a:graphicData uri="http://schemas.microsoft.com/office/word/2010/wordprocessingShape">
+                    <wps:wsp>
+                      <wps:cNvSpPr/>
+                      <wps:spPr>
+                        <a:xfrm>
+                          <a:off x="0" y="0"/>
+                          <a:ext cx="1160280" cy="1050840"/>
+                        </a:xfrm>
+                        <a:prstGeom prst="rect">
+                          <a:avLst/>
+                        </a:prstGeom>
+                        <a:noFill/>
+                        <a:ln w="0">
+                          <a:noFill/>
+                        </a:ln>
+                      </wps:spPr>
+                      <wps:style>
+                        <a:lnRef idx="0"/>
+                        <a:fillRef idx="0"/>
+                        <a:effectRef idx="0"/>
+                        <a:fontRef idx="minor"/>
+                      </wps:style>
+                      <wps:txbx>
+                        <w:txbxContent>
+                          <w:p>
+                            <w:pPr>
+                              <w:pStyle w:val="Ilustracin"/>
+                              <w:spacing w:before="120" w:after="120"/>
+                              <w:rPr>
+                                <w:color w:val="000000"/>
+                              </w:rPr>
+                            </w:pPr>
+                            <w:r>
+                              <w:rPr>
+                                <w:color w:val="000000"/>
+                              </w:rPr>
+                              <w:drawing>
+                                <wp:inline distT="0" distB="0" distL="0" distR="0">
+                                  <wp:extent cx="563880" cy="624205"/>
+                                  <wp:effectExtent l="0" t="0" r="0" b="0"/>
+                                  <wp:docPr id="31" name="Imagen3" descr=""/>
+                                  <wp:cNvGraphicFramePr>
+                                    <a:graphicFrameLocks xmlns:a="http://schemas.openxmlformats.org/drawingml/2006/main" noChangeAspect="1"/>
+                                  </wp:cNvGraphicFramePr>
+                                  <a:graphic xmlns:a="http://schemas.openxmlformats.org/drawingml/2006/main">
+                                    <a:graphicData uri="http://schemas.openxmlformats.org/drawingml/2006/picture">
+                                      <pic:pic xmlns:pic="http://schemas.openxmlformats.org/drawingml/2006/picture">
+                                        <pic:nvPicPr>
+                                          <pic:cNvPr id="31" name="Imagen3" descr=""/>
+                                          <pic:cNvPicPr>
+                                            <a:picLocks noChangeAspect="1" noChangeArrowheads="1"/>
+                                          </pic:cNvPicPr>
+                                        </pic:nvPicPr>
+                                        <pic:blipFill>
+                                          <a:blip r:embed="rId16"/>
+                                          <a:srcRect l="20543" t="17864" r="18410" b="14571"/>
+                                          <a:stretch>
+                                            <a:fillRect/>
+                                          </a:stretch>
+                                        </pic:blipFill>
+                                        <pic:spPr bwMode="auto">
+                                          <a:xfrm>
+                                            <a:off x="0" y="0"/>
+                                            <a:ext cx="563880" cy="624205"/>
+                                          </a:xfrm>
+                                          <a:prstGeom prst="rect">
+                                            <a:avLst/>
+                                          </a:prstGeom>
+                                        </pic:spPr>
+                                      </pic:pic>
+                                    </a:graphicData>
+                                  </a:graphic>
+                                </wp:inline>
+                              </w:drawing>
+                            </w:r>
+                            <w:r>
+                              <w:rPr>
+                                <w:color w:val="000000"/>
+                              </w:rPr>
+                              <w:br/>
+                              <w:t xml:space="preserve">Ilustración </w:t>
+                            </w:r>
+                            <w:r>
+                              <w:rPr>
+                                <w:color w:val="000000"/>
+                              </w:rPr>
+                              <w:fldChar w:fldCharType="begin"/>
+                            </w:r>
+                            <w:r>
+                              <w:rPr>
+                                <w:color w:val="000000"/>
+                              </w:rPr>
+                              <w:instrText xml:space="preserve"> SEQ Ilustración \* ARABIC </w:instrText>
+                            </w:r>
+                            <w:r>
+                              <w:rPr>
+                                <w:color w:val="000000"/>
+                              </w:rPr>
+                              <w:fldChar w:fldCharType="separate"/>
+                            </w:r>
+                            <w:r>
+                              <w:rPr>
+                                <w:color w:val="000000"/>
+                              </w:rPr>
+                              <w:t>8</w:t>
+                            </w:r>
+                            <w:r>
+                              <w:rPr>
+                                <w:color w:val="000000"/>
+                              </w:rPr>
+                              <w:fldChar w:fldCharType="end"/>
+                            </w:r>
+                            <w:r>
+                              <w:rPr>
+                                <w:color w:val="000000"/>
+                              </w:rPr>
+                              <w:t>: C#</w:t>
+                            </w:r>
+                          </w:p>
+                        </w:txbxContent>
+                      </wps:txbx>
+                      <wps:bodyPr lIns="0" rIns="0" tIns="0" bIns="0" anchor="t">
+                        <a:noAutofit/>
+                      </wps:bodyPr>
+                    </wps:wsp>
+                  </a:graphicData>
+                </a:graphic>
+              </wp:anchor>
+            </w:drawing>
+          </mc:Choice>
+          <mc:Fallback>
+            <w:pict>
+              <v:rect id="shape_0" ID="Marco9" path="m0,0l-2147483645,0l-2147483645,-2147483646l0,-2147483646xe" stroked="f" o:allowincell="f" style="position:absolute;margin-left:194.55pt;margin-top:128.75pt;width:91.3pt;height:82.7pt;mso-wrap-style:square;v-text-anchor:top">
+                <v:fill o:detectmouseclick="t" on="false"/>
+                <v:stroke color="#3465a4" joinstyle="round" endcap="flat"/>
+                <v:textbox>
+                  <w:txbxContent>
+                    <w:p>
+                      <w:pPr>
+                        <w:pStyle w:val="Ilustracin"/>
+                        <w:spacing w:before="120" w:after="120"/>
+                        <w:rPr>
+                          <w:color w:val="000000"/>
+                        </w:rPr>
+                      </w:pPr>
+                      <w:r>
+                        <w:rPr>
+                          <w:color w:val="000000"/>
+                        </w:rPr>
+                        <w:drawing>
+                          <wp:inline distT="0" distB="0" distL="0" distR="0">
+                            <wp:extent cx="563880" cy="624205"/>
+                            <wp:effectExtent l="0" t="0" r="0" b="0"/>
+                            <wp:docPr id="32" name="Imagen3" descr=""/>
+                            <wp:cNvGraphicFramePr>
+                              <a:graphicFrameLocks xmlns:a="http://schemas.openxmlformats.org/drawingml/2006/main" noChangeAspect="1"/>
+                            </wp:cNvGraphicFramePr>
+                            <a:graphic xmlns:a="http://schemas.openxmlformats.org/drawingml/2006/main">
+                              <a:graphicData uri="http://schemas.openxmlformats.org/drawingml/2006/picture">
+                                <pic:pic xmlns:pic="http://schemas.openxmlformats.org/drawingml/2006/picture">
+                                  <pic:nvPicPr>
+                                    <pic:cNvPr id="32" name="Imagen3" descr=""/>
+                                    <pic:cNvPicPr>
+                                      <a:picLocks noChangeAspect="1" noChangeArrowheads="1"/>
+                                    </pic:cNvPicPr>
+                                  </pic:nvPicPr>
+                                  <pic:blipFill>
+                                    <a:blip r:embed="rId17"/>
+                                    <a:srcRect l="20543" t="17864" r="18410" b="14571"/>
+                                    <a:stretch>
+                                      <a:fillRect/>
+                                    </a:stretch>
+                                  </pic:blipFill>
+                                  <pic:spPr bwMode="auto">
+                                    <a:xfrm>
+                                      <a:off x="0" y="0"/>
+                                      <a:ext cx="563880" cy="624205"/>
+                                    </a:xfrm>
+                                    <a:prstGeom prst="rect">
+                                      <a:avLst/>
+                                    </a:prstGeom>
+                                  </pic:spPr>
+                                </pic:pic>
+                              </a:graphicData>
+                            </a:graphic>
+                          </wp:inline>
+                        </w:drawing>
+                      </w:r>
+                      <w:r>
+                        <w:rPr>
+                          <w:color w:val="000000"/>
+                        </w:rPr>
+                        <w:br/>
+                        <w:t xml:space="preserve">Ilustración </w:t>
+                      </w:r>
+                      <w:r>
+                        <w:rPr>
+                          <w:color w:val="000000"/>
+                        </w:rPr>
+                        <w:fldChar w:fldCharType="begin"/>
+                      </w:r>
+                      <w:r>
+                        <w:rPr>
+                          <w:color w:val="000000"/>
+                        </w:rPr>
+                        <w:instrText xml:space="preserve"> SEQ Ilustración \* ARABIC </w:instrText>
+                      </w:r>
+                      <w:r>
+                        <w:rPr>
+                          <w:color w:val="000000"/>
+                        </w:rPr>
+                        <w:fldChar w:fldCharType="separate"/>
+                      </w:r>
+                      <w:r>
+                        <w:rPr>
+                          <w:color w:val="000000"/>
+                        </w:rPr>
+                        <w:t>8</w:t>
+                      </w:r>
+                      <w:r>
+                        <w:rPr>
+                          <w:color w:val="000000"/>
+                        </w:rPr>
+                        <w:fldChar w:fldCharType="end"/>
+                      </w:r>
+                      <w:r>
+                        <w:rPr>
+                          <w:color w:val="000000"/>
+                        </w:rPr>
+                        <w:t>: C#</w:t>
+                      </w:r>
+                    </w:p>
+                  </w:txbxContent>
+                </v:textbox>
+                <w10:wrap type="topAndBottom"/>
+              </v:rect>
+            </w:pict>
+          </mc:Fallback>
+        </mc:AlternateContent>
         <w:t>C#:</w:t>
       </w:r>
       <w:r>
-        <w:rPr>
-          <w:rFonts w:ascii="Arial" w:hAnsi="Arial"/>
-          <w:sz w:val="22"/>
-          <w:szCs w:val="22"/>
-        </w:rPr>
         <mc:AlternateContent>
           <mc:Choice Requires="wps">
             <w:drawing>
@@ -2966,7 +3399,7 @@
                 <wp:extent cx="1292860" cy="1005205"/>
                 <wp:effectExtent l="0" t="0" r="0" b="0"/>
                 <wp:wrapTopAndBottom/>
-                <wp:docPr id="29" name="Marco8"/>
+                <wp:docPr id="33" name="Marco8"/>
                 <a:graphic xmlns:a="http://schemas.openxmlformats.org/drawingml/2006/main">
                   <a:graphicData uri="http://schemas.microsoft.com/office/word/2010/wordprocessingShape">
                     <wps:wsp>
@@ -2996,15 +3429,19 @@
                             <w:pPr>
                               <w:pStyle w:val="Ilustracin"/>
                               <w:spacing w:before="120" w:after="120"/>
-                              <w:rPr/>
+                              <w:rPr>
+                                <w:color w:val="000000"/>
+                              </w:rPr>
                             </w:pPr>
                             <w:r>
-                              <w:rPr/>
+                              <w:rPr>
+                                <w:color w:val="000000"/>
+                              </w:rPr>
                               <w:drawing>
                                 <wp:inline distT="0" distB="0" distL="0" distR="0">
                                   <wp:extent cx="1292860" cy="753745"/>
                                   <wp:effectExtent l="0" t="0" r="0" b="0"/>
-                                  <wp:docPr id="31" name="Imagen4" descr=""/>
+                                  <wp:docPr id="35" name="Imagen4" descr=""/>
                                   <wp:cNvGraphicFramePr>
                                     <a:graphicFrameLocks xmlns:a="http://schemas.openxmlformats.org/drawingml/2006/main" noChangeAspect="1"/>
                                   </wp:cNvGraphicFramePr>
@@ -3012,13 +3449,13 @@
                                     <a:graphicData uri="http://schemas.openxmlformats.org/drawingml/2006/picture">
                                       <pic:pic xmlns:pic="http://schemas.openxmlformats.org/drawingml/2006/picture">
                                         <pic:nvPicPr>
-                                          <pic:cNvPr id="31" name="Imagen4" descr=""/>
+                                          <pic:cNvPr id="35" name="Imagen4" descr=""/>
                                           <pic:cNvPicPr>
                                             <a:picLocks noChangeAspect="1" noChangeArrowheads="1"/>
                                           </pic:cNvPicPr>
                                         </pic:nvPicPr>
                                         <pic:blipFill>
-                                          <a:blip r:embed="rId16"/>
+                                          <a:blip r:embed="rId18"/>
                                           <a:srcRect l="13397" t="0" r="12269" b="17380"/>
                                           <a:stretch>
                                             <a:fillRect/>
@@ -3040,32 +3477,46 @@
                               </w:drawing>
                             </w:r>
                             <w:r>
-                              <w:rPr/>
+                              <w:rPr>
+                                <w:color w:val="000000"/>
+                              </w:rPr>
                               <w:br/>
                               <w:t xml:space="preserve">Ilustración </w:t>
                             </w:r>
                             <w:r>
-                              <w:rPr/>
+                              <w:rPr>
+                                <w:color w:val="000000"/>
+                              </w:rPr>
                               <w:fldChar w:fldCharType="begin"/>
                             </w:r>
                             <w:r>
-                              <w:rPr/>
+                              <w:rPr>
+                                <w:color w:val="000000"/>
+                              </w:rPr>
                               <w:instrText xml:space="preserve"> SEQ Ilustración \* ARABIC </w:instrText>
                             </w:r>
                             <w:r>
-                              <w:rPr/>
+                              <w:rPr>
+                                <w:color w:val="000000"/>
+                              </w:rPr>
                               <w:fldChar w:fldCharType="separate"/>
                             </w:r>
                             <w:r>
-                              <w:rPr/>
-                              <w:t>8</w:t>
-                            </w:r>
-                            <w:r>
-                              <w:rPr/>
+                              <w:rPr>
+                                <w:color w:val="000000"/>
+                              </w:rPr>
+                              <w:t>9</w:t>
+                            </w:r>
+                            <w:r>
+                              <w:rPr>
+                                <w:color w:val="000000"/>
+                              </w:rPr>
                               <w:fldChar w:fldCharType="end"/>
                             </w:r>
                             <w:r>
-                              <w:rPr/>
+                              <w:rPr>
+                                <w:color w:val="000000"/>
+                              </w:rPr>
                               <w:t>: Java</w:t>
                             </w:r>
                           </w:p>
@@ -3091,15 +3542,19 @@
                       <w:pPr>
                         <w:pStyle w:val="Ilustracin"/>
                         <w:spacing w:before="120" w:after="120"/>
-                        <w:rPr/>
+                        <w:rPr>
+                          <w:color w:val="000000"/>
+                        </w:rPr>
                       </w:pPr>
                       <w:r>
-                        <w:rPr/>
+                        <w:rPr>
+                          <w:color w:val="000000"/>
+                        </w:rPr>
                         <w:drawing>
                           <wp:inline distT="0" distB="0" distL="0" distR="0">
                             <wp:extent cx="1292860" cy="753745"/>
                             <wp:effectExtent l="0" t="0" r="0" b="0"/>
-                            <wp:docPr id="32" name="Imagen4" descr=""/>
+                            <wp:docPr id="36" name="Imagen4" descr=""/>
                             <wp:cNvGraphicFramePr>
                               <a:graphicFrameLocks xmlns:a="http://schemas.openxmlformats.org/drawingml/2006/main" noChangeAspect="1"/>
                             </wp:cNvGraphicFramePr>
@@ -3107,13 +3562,13 @@
                               <a:graphicData uri="http://schemas.openxmlformats.org/drawingml/2006/picture">
                                 <pic:pic xmlns:pic="http://schemas.openxmlformats.org/drawingml/2006/picture">
                                   <pic:nvPicPr>
-                                    <pic:cNvPr id="32" name="Imagen4" descr=""/>
+                                    <pic:cNvPr id="36" name="Imagen4" descr=""/>
                                     <pic:cNvPicPr>
                                       <a:picLocks noChangeAspect="1" noChangeArrowheads="1"/>
                                     </pic:cNvPicPr>
                                   </pic:nvPicPr>
                                   <pic:blipFill>
-                                    <a:blip r:embed="rId17"/>
+                                    <a:blip r:embed="rId19"/>
                                     <a:srcRect l="13397" t="0" r="12269" b="17380"/>
                                     <a:stretch>
                                       <a:fillRect/>
@@ -3135,32 +3590,46 @@
                         </w:drawing>
                       </w:r>
                       <w:r>
-                        <w:rPr/>
+                        <w:rPr>
+                          <w:color w:val="000000"/>
+                        </w:rPr>
                         <w:br/>
                         <w:t xml:space="preserve">Ilustración </w:t>
                       </w:r>
                       <w:r>
-                        <w:rPr/>
+                        <w:rPr>
+                          <w:color w:val="000000"/>
+                        </w:rPr>
                         <w:fldChar w:fldCharType="begin"/>
                       </w:r>
                       <w:r>
-                        <w:rPr/>
+                        <w:rPr>
+                          <w:color w:val="000000"/>
+                        </w:rPr>
                         <w:instrText xml:space="preserve"> SEQ Ilustración \* ARABIC </w:instrText>
                       </w:r>
                       <w:r>
-                        <w:rPr/>
+                        <w:rPr>
+                          <w:color w:val="000000"/>
+                        </w:rPr>
                         <w:fldChar w:fldCharType="separate"/>
                       </w:r>
                       <w:r>
-                        <w:rPr/>
-                        <w:t>8</w:t>
-                      </w:r>
-                      <w:r>
-                        <w:rPr/>
+                        <w:rPr>
+                          <w:color w:val="000000"/>
+                        </w:rPr>
+                        <w:t>9</w:t>
+                      </w:r>
+                      <w:r>
+                        <w:rPr>
+                          <w:color w:val="000000"/>
+                        </w:rPr>
                         <w:fldChar w:fldCharType="end"/>
                       </w:r>
                       <w:r>
-                        <w:rPr/>
+                        <w:rPr>
+                          <w:color w:val="000000"/>
+                        </w:rPr>
                         <w:t>: Java</w:t>
                       </w:r>
                     </w:p>
@@ -3198,7 +3667,7 @@
           <w:sz w:val="22"/>
           <w:szCs w:val="22"/>
         </w:rPr>
-        <w:t xml:space="preserve">Software libre: </w:t>
+        <w:t xml:space="preserve">PHP: </w:t>
       </w:r>
       <w:r>
         <w:rPr>
@@ -3208,44 +3677,68 @@
           <w:sz w:val="22"/>
           <w:szCs w:val="22"/>
         </w:rPr>
+        <w:t>es un lenguaje de código abierto muy popular especialmente adecuado para el desarrollo web y que puede ser incrustado en HTML.</w:t>
+      </w:r>
+    </w:p>
+    <w:p>
+      <w:pPr>
+        <w:pStyle w:val="Normal"/>
+        <w:spacing w:before="57" w:after="57"/>
+        <w:ind w:left="0" w:right="0" w:hanging="0"/>
+        <w:rPr>
+          <w:rFonts w:ascii="Arial" w:hAnsi="Arial"/>
+        </w:rPr>
+      </w:pPr>
+      <w:r>
+        <w:rPr>
+          <w:rFonts w:ascii="Arial" w:hAnsi="Arial"/>
+          <w:b/>
+          <w:bCs/>
+          <w:sz w:val="22"/>
+          <w:szCs w:val="22"/>
+        </w:rPr>
+        <w:t xml:space="preserve">Software libre: </w:t>
+      </w:r>
+      <w:r>
+        <w:rPr>
+          <w:rFonts w:ascii="Arial" w:hAnsi="Arial"/>
+          <w:b w:val="false"/>
+          <w:bCs w:val="false"/>
+          <w:sz w:val="22"/>
+          <w:szCs w:val="22"/>
+        </w:rPr>
+        <w:t>el código fuente puede ser estudiado, modificado y utilizado libremente con cualquier finalidad (gratis) y redistribuido con cambios o mejoras sobre ellas.</w:t>
+      </w:r>
+      <w:r>
         <mc:AlternateContent>
           <mc:Choice Requires="wps">
             <w:drawing>
-              <wp:anchor behindDoc="0" distT="0" distB="0" distL="0" distR="0" simplePos="0" locked="0" layoutInCell="0" allowOverlap="1" relativeHeight="22">
+              <wp:anchor behindDoc="0" distT="0" distB="0" distL="0" distR="0" simplePos="0" locked="0" layoutInCell="0" allowOverlap="1" relativeHeight="57">
                 <wp:simplePos x="0" y="0"/>
                 <wp:positionH relativeFrom="column">
-                  <wp:posOffset>2338705</wp:posOffset>
+                  <wp:posOffset>2065020</wp:posOffset>
                 </wp:positionH>
                 <wp:positionV relativeFrom="paragraph">
-                  <wp:posOffset>140970</wp:posOffset>
+                  <wp:posOffset>111760</wp:posOffset>
                 </wp:positionV>
-                <wp:extent cx="1160145" cy="1050925"/>
+                <wp:extent cx="1905000" cy="1356360"/>
                 <wp:effectExtent l="0" t="0" r="0" b="0"/>
                 <wp:wrapTopAndBottom/>
-                <wp:docPr id="33" name="Marco9"/>
+                <wp:docPr id="37" name="Marco20"/>
                 <a:graphic xmlns:a="http://schemas.openxmlformats.org/drawingml/2006/main">
                   <a:graphicData uri="http://schemas.microsoft.com/office/word/2010/wordprocessingShape">
                     <wps:wsp>
-                      <wps:cNvSpPr/>
+                      <wps:cNvSpPr txBox="1"/>
                       <wps:spPr>
                         <a:xfrm>
                           <a:off x="0" y="0"/>
-                          <a:ext cx="1160280" cy="1050840"/>
+                          <a:ext cx="1905000" cy="1356360"/>
                         </a:xfrm>
-                        <a:prstGeom prst="rect">
-                          <a:avLst/>
-                        </a:prstGeom>
-                        <a:noFill/>
-                        <a:ln w="0">
-                          <a:noFill/>
-                        </a:ln>
+                        <a:prstGeom prst="rect"/>
+                        <a:solidFill>
+                          <a:srgbClr val="FFFFFF"/>
+                        </a:solidFill>
                       </wps:spPr>
-                      <wps:style>
-                        <a:lnRef idx="0"/>
-                        <a:fillRef idx="0"/>
-                        <a:effectRef idx="0"/>
-                        <a:fontRef idx="minor"/>
-                      </wps:style>
                       <wps:txbx>
                         <w:txbxContent>
                           <w:p>
@@ -3258,9 +3751,9 @@
                               <w:rPr/>
                               <w:drawing>
                                 <wp:inline distT="0" distB="0" distL="0" distR="0">
-                                  <wp:extent cx="563880" cy="624205"/>
+                                  <wp:extent cx="1905000" cy="1028700"/>
                                   <wp:effectExtent l="0" t="0" r="0" b="0"/>
-                                  <wp:docPr id="35" name="Imagen3" descr=""/>
+                                  <wp:docPr id="38" name="Imagen20" descr=""/>
                                   <wp:cNvGraphicFramePr>
                                     <a:graphicFrameLocks xmlns:a="http://schemas.openxmlformats.org/drawingml/2006/main" noChangeAspect="1"/>
                                   </wp:cNvGraphicFramePr>
@@ -3268,14 +3761,13 @@
                                     <a:graphicData uri="http://schemas.openxmlformats.org/drawingml/2006/picture">
                                       <pic:pic xmlns:pic="http://schemas.openxmlformats.org/drawingml/2006/picture">
                                         <pic:nvPicPr>
-                                          <pic:cNvPr id="35" name="Imagen3" descr=""/>
+                                          <pic:cNvPr id="38" name="Imagen20" descr=""/>
                                           <pic:cNvPicPr>
                                             <a:picLocks noChangeAspect="1" noChangeArrowheads="1"/>
                                           </pic:cNvPicPr>
                                         </pic:nvPicPr>
                                         <pic:blipFill>
-                                          <a:blip r:embed="rId18"/>
-                                          <a:srcRect l="20543" t="17864" r="18410" b="14571"/>
+                                          <a:blip r:embed="rId20"/>
                                           <a:stretch>
                                             <a:fillRect/>
                                           </a:stretch>
@@ -3283,7 +3775,7 @@
                                         <pic:spPr bwMode="auto">
                                           <a:xfrm>
                                             <a:off x="0" y="0"/>
-                                            <a:ext cx="563880" cy="624205"/>
+                                            <a:ext cx="1905000" cy="1028700"/>
                                           </a:xfrm>
                                           <a:prstGeom prst="rect">
                                             <a:avLst/>
@@ -3294,10 +3786,6 @@
                                   </a:graphic>
                                 </wp:inline>
                               </w:drawing>
-                            </w:r>
-                            <w:r>
-                              <w:rPr/>
-                              <w:br/>
                               <w:t xml:space="preserve">Ilustración </w:t>
                             </w:r>
                             <w:r>
@@ -3314,7 +3802,7 @@
                             </w:r>
                             <w:r>
                               <w:rPr/>
-                              <w:t>9</w:t>
+                              <w:t>10</w:t>
                             </w:r>
                             <w:r>
                               <w:rPr/>
@@ -3322,12 +3810,12 @@
                             </w:r>
                             <w:r>
                               <w:rPr/>
-                              <w:t>: C#</w:t>
+                              <w:t>: PHP</w:t>
                             </w:r>
                           </w:p>
                         </w:txbxContent>
                       </wps:txbx>
-                      <wps:bodyPr lIns="0" rIns="0" tIns="0" bIns="0" anchor="t">
+                      <wps:bodyPr anchor="t" lIns="0" tIns="0" rIns="0" bIns="0">
                         <a:noAutofit/>
                       </wps:bodyPr>
                     </wps:wsp>
@@ -3338,10 +3826,8 @@
           </mc:Choice>
           <mc:Fallback>
             <w:pict>
-              <v:rect id="shape_0" ID="Marco9" path="m0,0l-2147483645,0l-2147483645,-2147483646l0,-2147483646xe" stroked="f" o:allowincell="f" style="position:absolute;margin-left:184.15pt;margin-top:11.1pt;width:91.3pt;height:82.7pt;mso-wrap-style:square;v-text-anchor:top">
-                <v:fill o:detectmouseclick="t" on="false"/>
-                <v:stroke color="#3465a4" joinstyle="round" endcap="flat"/>
-                <v:textbox>
+              <v:rect style="position:absolute;rotation:-0;width:150pt;height:106.8pt;mso-wrap-distance-left:0pt;mso-wrap-distance-right:0pt;mso-wrap-distance-top:0pt;mso-wrap-distance-bottom:0pt;margin-top:8.8pt;mso-position-vertical-relative:text;margin-left:162.6pt;mso-position-horizontal-relative:text">
+                <v:textbox inset="0in,0in,0in,0in">
                   <w:txbxContent>
                     <w:p>
                       <w:pPr>
@@ -3353,9 +3839,9 @@
                         <w:rPr/>
                         <w:drawing>
                           <wp:inline distT="0" distB="0" distL="0" distR="0">
-                            <wp:extent cx="563880" cy="624205"/>
+                            <wp:extent cx="1905000" cy="1028700"/>
                             <wp:effectExtent l="0" t="0" r="0" b="0"/>
-                            <wp:docPr id="36" name="Imagen3" descr=""/>
+                            <wp:docPr id="39" name="Imagen20" descr=""/>
                             <wp:cNvGraphicFramePr>
                               <a:graphicFrameLocks xmlns:a="http://schemas.openxmlformats.org/drawingml/2006/main" noChangeAspect="1"/>
                             </wp:cNvGraphicFramePr>
@@ -3363,14 +3849,13 @@
                               <a:graphicData uri="http://schemas.openxmlformats.org/drawingml/2006/picture">
                                 <pic:pic xmlns:pic="http://schemas.openxmlformats.org/drawingml/2006/picture">
                                   <pic:nvPicPr>
-                                    <pic:cNvPr id="36" name="Imagen3" descr=""/>
+                                    <pic:cNvPr id="39" name="Imagen20" descr=""/>
                                     <pic:cNvPicPr>
                                       <a:picLocks noChangeAspect="1" noChangeArrowheads="1"/>
                                     </pic:cNvPicPr>
                                   </pic:nvPicPr>
                                   <pic:blipFill>
-                                    <a:blip r:embed="rId19"/>
-                                    <a:srcRect l="20543" t="17864" r="18410" b="14571"/>
+                                    <a:blip r:embed="rId21"/>
                                     <a:stretch>
                                       <a:fillRect/>
                                     </a:stretch>
@@ -3378,7 +3863,7 @@
                                   <pic:spPr bwMode="auto">
                                     <a:xfrm>
                                       <a:off x="0" y="0"/>
-                                      <a:ext cx="563880" cy="624205"/>
+                                      <a:ext cx="1905000" cy="1028700"/>
                                     </a:xfrm>
                                     <a:prstGeom prst="rect">
                                       <a:avLst/>
@@ -3389,10 +3874,6 @@
                             </a:graphic>
                           </wp:inline>
                         </w:drawing>
-                      </w:r>
-                      <w:r>
-                        <w:rPr/>
-                        <w:br/>
                         <w:t xml:space="preserve">Ilustración </w:t>
                       </w:r>
                       <w:r>
@@ -3409,7 +3890,7 @@
                       </w:r>
                       <w:r>
                         <w:rPr/>
-                        <w:t>9</w:t>
+                        <w:t>10</w:t>
                       </w:r>
                       <w:r>
                         <w:rPr/>
@@ -3417,7 +3898,7 @@
                       </w:r>
                       <w:r>
                         <w:rPr/>
-                        <w:t>: C#</w:t>
+                        <w:t>: PHP</w:t>
                       </w:r>
                     </w:p>
                   </w:txbxContent>
@@ -3428,16 +3909,6 @@
           </mc:Fallback>
         </mc:AlternateContent>
       </w:r>
-      <w:r>
-        <w:rPr>
-          <w:rFonts w:ascii="Arial" w:hAnsi="Arial"/>
-          <w:b w:val="false"/>
-          <w:bCs w:val="false"/>
-          <w:sz w:val="22"/>
-          <w:szCs w:val="22"/>
-        </w:rPr>
-        <w:t>el código fuente puede ser estudiado, modificado y utilizado libremente con cualquier finalidad (gratis) y redistribuido con cambios o mejoras sobre ellas.</w:t>
-      </w:r>
     </w:p>
     <w:p>
       <w:pPr>
@@ -3449,6 +3920,19 @@
         </w:rPr>
       </w:pPr>
       <w:r>
+        <w:rPr/>
+      </w:r>
+    </w:p>
+    <w:p>
+      <w:pPr>
+        <w:pStyle w:val="Normal"/>
+        <w:spacing w:before="57" w:after="57"/>
+        <w:ind w:left="0" w:right="0" w:hanging="0"/>
+        <w:rPr>
+          <w:rFonts w:ascii="Arial" w:hAnsi="Arial"/>
+        </w:rPr>
+      </w:pPr>
+      <w:r>
         <w:rPr>
           <w:rFonts w:ascii="Arial" w:hAnsi="Arial"/>
           <w:b/>
@@ -3459,11 +3943,6 @@
         <w:t>Linux:</w:t>
       </w:r>
       <w:r>
-        <w:rPr>
-          <w:rFonts w:ascii="Arial" w:hAnsi="Arial"/>
-          <w:sz w:val="22"/>
-          <w:szCs w:val="22"/>
-        </w:rPr>
         <mc:AlternateContent>
           <mc:Choice Requires="wps">
             <w:drawing>
@@ -3478,7 +3957,7 @@
                 <wp:extent cx="6120130" cy="4559935"/>
                 <wp:effectExtent l="0" t="0" r="0" b="0"/>
                 <wp:wrapTopAndBottom/>
-                <wp:docPr id="37" name="Marco13"/>
+                <wp:docPr id="40" name="Marco13"/>
                 <a:graphic xmlns:a="http://schemas.openxmlformats.org/drawingml/2006/main">
                   <a:graphicData uri="http://schemas.microsoft.com/office/word/2010/wordprocessingShape">
                     <wps:wsp>
@@ -3508,15 +3987,19 @@
                             <w:pPr>
                               <w:pStyle w:val="Ilustracin"/>
                               <w:spacing w:before="120" w:after="120"/>
-                              <w:rPr/>
+                              <w:rPr>
+                                <w:color w:val="000000"/>
+                              </w:rPr>
                             </w:pPr>
                             <w:r>
-                              <w:rPr/>
+                              <w:rPr>
+                                <w:color w:val="000000"/>
+                              </w:rPr>
                               <w:drawing>
                                 <wp:inline distT="0" distB="0" distL="0" distR="0">
                                   <wp:extent cx="6120130" cy="4308475"/>
                                   <wp:effectExtent l="0" t="0" r="0" b="0"/>
-                                  <wp:docPr id="39" name="Imagen2" descr=""/>
+                                  <wp:docPr id="42" name="Imagen2" descr=""/>
                                   <wp:cNvGraphicFramePr>
                                     <a:graphicFrameLocks xmlns:a="http://schemas.openxmlformats.org/drawingml/2006/main" noChangeAspect="1"/>
                                   </wp:cNvGraphicFramePr>
@@ -3524,13 +4007,13 @@
                                     <a:graphicData uri="http://schemas.openxmlformats.org/drawingml/2006/picture">
                                       <pic:pic xmlns:pic="http://schemas.openxmlformats.org/drawingml/2006/picture">
                                         <pic:nvPicPr>
-                                          <pic:cNvPr id="39" name="Imagen2" descr=""/>
+                                          <pic:cNvPr id="42" name="Imagen2" descr=""/>
                                           <pic:cNvPicPr>
                                             <a:picLocks noChangeAspect="1" noChangeArrowheads="1"/>
                                           </pic:cNvPicPr>
                                         </pic:nvPicPr>
                                         <pic:blipFill>
-                                          <a:blip r:embed="rId20"/>
+                                          <a:blip r:embed="rId22"/>
                                           <a:stretch>
                                             <a:fillRect/>
                                           </a:stretch>
@@ -3551,32 +4034,46 @@
                               </w:drawing>
                             </w:r>
                             <w:r>
-                              <w:rPr/>
+                              <w:rPr>
+                                <w:color w:val="000000"/>
+                              </w:rPr>
                               <w:br/>
                               <w:t xml:space="preserve">Ilustración </w:t>
                             </w:r>
                             <w:r>
-                              <w:rPr/>
+                              <w:rPr>
+                                <w:color w:val="000000"/>
+                              </w:rPr>
                               <w:fldChar w:fldCharType="begin"/>
                             </w:r>
                             <w:r>
-                              <w:rPr/>
+                              <w:rPr>
+                                <w:color w:val="000000"/>
+                              </w:rPr>
                               <w:instrText xml:space="preserve"> SEQ Ilustración \* ARABIC </w:instrText>
                             </w:r>
                             <w:r>
-                              <w:rPr/>
+                              <w:rPr>
+                                <w:color w:val="000000"/>
+                              </w:rPr>
                               <w:fldChar w:fldCharType="separate"/>
                             </w:r>
                             <w:r>
-                              <w:rPr/>
-                              <w:t>10</w:t>
-                            </w:r>
-                            <w:r>
-                              <w:rPr/>
+                              <w:rPr>
+                                <w:color w:val="000000"/>
+                              </w:rPr>
+                              <w:t>11</w:t>
+                            </w:r>
+                            <w:r>
+                              <w:rPr>
+                                <w:color w:val="000000"/>
+                              </w:rPr>
                               <w:fldChar w:fldCharType="end"/>
                             </w:r>
                             <w:r>
-                              <w:rPr/>
+                              <w:rPr>
+                                <w:color w:val="000000"/>
+                              </w:rPr>
                               <w:t>: Software Libre</w:t>
                             </w:r>
                           </w:p>
@@ -3602,15 +4099,19 @@
                       <w:pPr>
                         <w:pStyle w:val="Ilustracin"/>
                         <w:spacing w:before="120" w:after="120"/>
-                        <w:rPr/>
+                        <w:rPr>
+                          <w:color w:val="000000"/>
+                        </w:rPr>
                       </w:pPr>
                       <w:r>
-                        <w:rPr/>
+                        <w:rPr>
+                          <w:color w:val="000000"/>
+                        </w:rPr>
                         <w:drawing>
                           <wp:inline distT="0" distB="0" distL="0" distR="0">
                             <wp:extent cx="6120130" cy="4308475"/>
                             <wp:effectExtent l="0" t="0" r="0" b="0"/>
-                            <wp:docPr id="40" name="Imagen2" descr=""/>
+                            <wp:docPr id="43" name="Imagen2" descr=""/>
                             <wp:cNvGraphicFramePr>
                               <a:graphicFrameLocks xmlns:a="http://schemas.openxmlformats.org/drawingml/2006/main" noChangeAspect="1"/>
                             </wp:cNvGraphicFramePr>
@@ -3618,13 +4119,13 @@
                               <a:graphicData uri="http://schemas.openxmlformats.org/drawingml/2006/picture">
                                 <pic:pic xmlns:pic="http://schemas.openxmlformats.org/drawingml/2006/picture">
                                   <pic:nvPicPr>
-                                    <pic:cNvPr id="40" name="Imagen2" descr=""/>
+                                    <pic:cNvPr id="43" name="Imagen2" descr=""/>
                                     <pic:cNvPicPr>
                                       <a:picLocks noChangeAspect="1" noChangeArrowheads="1"/>
                                     </pic:cNvPicPr>
                                   </pic:nvPicPr>
                                   <pic:blipFill>
-                                    <a:blip r:embed="rId21"/>
+                                    <a:blip r:embed="rId23"/>
                                     <a:stretch>
                                       <a:fillRect/>
                                     </a:stretch>
@@ -3645,32 +4146,46 @@
                         </w:drawing>
                       </w:r>
                       <w:r>
-                        <w:rPr/>
+                        <w:rPr>
+                          <w:color w:val="000000"/>
+                        </w:rPr>
                         <w:br/>
                         <w:t xml:space="preserve">Ilustración </w:t>
                       </w:r>
                       <w:r>
-                        <w:rPr/>
+                        <w:rPr>
+                          <w:color w:val="000000"/>
+                        </w:rPr>
                         <w:fldChar w:fldCharType="begin"/>
                       </w:r>
                       <w:r>
-                        <w:rPr/>
+                        <w:rPr>
+                          <w:color w:val="000000"/>
+                        </w:rPr>
                         <w:instrText xml:space="preserve"> SEQ Ilustración \* ARABIC </w:instrText>
                       </w:r>
                       <w:r>
-                        <w:rPr/>
+                        <w:rPr>
+                          <w:color w:val="000000"/>
+                        </w:rPr>
                         <w:fldChar w:fldCharType="separate"/>
                       </w:r>
                       <w:r>
-                        <w:rPr/>
-                        <w:t>10</w:t>
-                      </w:r>
-                      <w:r>
-                        <w:rPr/>
+                        <w:rPr>
+                          <w:color w:val="000000"/>
+                        </w:rPr>
+                        <w:t>11</w:t>
+                      </w:r>
+                      <w:r>
+                        <w:rPr>
+                          <w:color w:val="000000"/>
+                        </w:rPr>
                         <w:fldChar w:fldCharType="end"/>
                       </w:r>
                       <w:r>
-                        <w:rPr/>
+                        <w:rPr>
+                          <w:color w:val="000000"/>
+                        </w:rPr>
                         <w:t>: Software Libre</w:t>
                       </w:r>
                     </w:p>
@@ -3720,7 +4235,7 @@
                 <wp:extent cx="744220" cy="1308735"/>
                 <wp:effectExtent l="0" t="0" r="0" b="0"/>
                 <wp:wrapTopAndBottom/>
-                <wp:docPr id="41" name="Marco10"/>
+                <wp:docPr id="44" name="Marco10"/>
                 <a:graphic xmlns:a="http://schemas.openxmlformats.org/drawingml/2006/main">
                   <a:graphicData uri="http://schemas.microsoft.com/office/word/2010/wordprocessingShape">
                     <wps:wsp>
@@ -3750,15 +4265,19 @@
                             <w:pPr>
                               <w:pStyle w:val="Ilustracin"/>
                               <w:spacing w:before="120" w:after="120"/>
-                              <w:rPr/>
+                              <w:rPr>
+                                <w:color w:val="000000"/>
+                              </w:rPr>
                             </w:pPr>
                             <w:r>
-                              <w:rPr/>
+                              <w:rPr>
+                                <w:color w:val="000000"/>
+                              </w:rPr>
                               <w:drawing>
                                 <wp:inline distT="0" distB="0" distL="0" distR="0">
                                   <wp:extent cx="744220" cy="882015"/>
                                   <wp:effectExtent l="0" t="0" r="0" b="0"/>
-                                  <wp:docPr id="43" name="Imagen11" descr=""/>
+                                  <wp:docPr id="46" name="Imagen11" descr=""/>
                                   <wp:cNvGraphicFramePr>
                                     <a:graphicFrameLocks xmlns:a="http://schemas.openxmlformats.org/drawingml/2006/main" noChangeAspect="1"/>
                                   </wp:cNvGraphicFramePr>
@@ -3766,13 +4285,13 @@
                                     <a:graphicData uri="http://schemas.openxmlformats.org/drawingml/2006/picture">
                                       <pic:pic xmlns:pic="http://schemas.openxmlformats.org/drawingml/2006/picture">
                                         <pic:nvPicPr>
-                                          <pic:cNvPr id="43" name="Imagen11" descr=""/>
+                                          <pic:cNvPr id="46" name="Imagen11" descr=""/>
                                           <pic:cNvPicPr>
                                             <a:picLocks noChangeAspect="1" noChangeArrowheads="1"/>
                                           </pic:cNvPicPr>
                                         </pic:nvPicPr>
                                         <pic:blipFill>
-                                          <a:blip r:embed="rId22"/>
+                                          <a:blip r:embed="rId24"/>
                                           <a:stretch>
                                             <a:fillRect/>
                                           </a:stretch>
@@ -3793,32 +4312,46 @@
                               </w:drawing>
                             </w:r>
                             <w:r>
-                              <w:rPr/>
+                              <w:rPr>
+                                <w:color w:val="000000"/>
+                              </w:rPr>
                               <w:br/>
                               <w:t xml:space="preserve">Ilustración </w:t>
                             </w:r>
                             <w:r>
-                              <w:rPr/>
+                              <w:rPr>
+                                <w:color w:val="000000"/>
+                              </w:rPr>
                               <w:fldChar w:fldCharType="begin"/>
                             </w:r>
                             <w:r>
-                              <w:rPr/>
+                              <w:rPr>
+                                <w:color w:val="000000"/>
+                              </w:rPr>
                               <w:instrText xml:space="preserve"> SEQ Ilustración \* ARABIC </w:instrText>
                             </w:r>
                             <w:r>
-                              <w:rPr/>
+                              <w:rPr>
+                                <w:color w:val="000000"/>
+                              </w:rPr>
                               <w:fldChar w:fldCharType="separate"/>
                             </w:r>
                             <w:r>
-                              <w:rPr/>
-                              <w:t>11</w:t>
-                            </w:r>
-                            <w:r>
-                              <w:rPr/>
+                              <w:rPr>
+                                <w:color w:val="000000"/>
+                              </w:rPr>
+                              <w:t>12</w:t>
+                            </w:r>
+                            <w:r>
+                              <w:rPr>
+                                <w:color w:val="000000"/>
+                              </w:rPr>
                               <w:fldChar w:fldCharType="end"/>
                             </w:r>
                             <w:r>
-                              <w:rPr/>
+                              <w:rPr>
+                                <w:color w:val="000000"/>
+                              </w:rPr>
                               <w:t>: Linux</w:t>
                             </w:r>
                           </w:p>
@@ -3844,15 +4377,19 @@
                       <w:pPr>
                         <w:pStyle w:val="Ilustracin"/>
                         <w:spacing w:before="120" w:after="120"/>
-                        <w:rPr/>
+                        <w:rPr>
+                          <w:color w:val="000000"/>
+                        </w:rPr>
                       </w:pPr>
                       <w:r>
-                        <w:rPr/>
+                        <w:rPr>
+                          <w:color w:val="000000"/>
+                        </w:rPr>
                         <w:drawing>
                           <wp:inline distT="0" distB="0" distL="0" distR="0">
                             <wp:extent cx="744220" cy="882015"/>
                             <wp:effectExtent l="0" t="0" r="0" b="0"/>
-                            <wp:docPr id="44" name="Imagen11" descr=""/>
+                            <wp:docPr id="47" name="Imagen11" descr=""/>
                             <wp:cNvGraphicFramePr>
                               <a:graphicFrameLocks xmlns:a="http://schemas.openxmlformats.org/drawingml/2006/main" noChangeAspect="1"/>
                             </wp:cNvGraphicFramePr>
@@ -3860,13 +4397,13 @@
                               <a:graphicData uri="http://schemas.openxmlformats.org/drawingml/2006/picture">
                                 <pic:pic xmlns:pic="http://schemas.openxmlformats.org/drawingml/2006/picture">
                                   <pic:nvPicPr>
-                                    <pic:cNvPr id="44" name="Imagen11" descr=""/>
+                                    <pic:cNvPr id="47" name="Imagen11" descr=""/>
                                     <pic:cNvPicPr>
                                       <a:picLocks noChangeAspect="1" noChangeArrowheads="1"/>
                                     </pic:cNvPicPr>
                                   </pic:nvPicPr>
                                   <pic:blipFill>
-                                    <a:blip r:embed="rId23"/>
+                                    <a:blip r:embed="rId25"/>
                                     <a:stretch>
                                       <a:fillRect/>
                                     </a:stretch>
@@ -3887,32 +4424,46 @@
                         </w:drawing>
                       </w:r>
                       <w:r>
-                        <w:rPr/>
+                        <w:rPr>
+                          <w:color w:val="000000"/>
+                        </w:rPr>
                         <w:br/>
                         <w:t xml:space="preserve">Ilustración </w:t>
                       </w:r>
                       <w:r>
-                        <w:rPr/>
+                        <w:rPr>
+                          <w:color w:val="000000"/>
+                        </w:rPr>
                         <w:fldChar w:fldCharType="begin"/>
                       </w:r>
                       <w:r>
-                        <w:rPr/>
+                        <w:rPr>
+                          <w:color w:val="000000"/>
+                        </w:rPr>
                         <w:instrText xml:space="preserve"> SEQ Ilustración \* ARABIC </w:instrText>
                       </w:r>
                       <w:r>
-                        <w:rPr/>
+                        <w:rPr>
+                          <w:color w:val="000000"/>
+                        </w:rPr>
                         <w:fldChar w:fldCharType="separate"/>
                       </w:r>
                       <w:r>
-                        <w:rPr/>
-                        <w:t>11</w:t>
-                      </w:r>
-                      <w:r>
-                        <w:rPr/>
+                        <w:rPr>
+                          <w:color w:val="000000"/>
+                        </w:rPr>
+                        <w:t>12</w:t>
+                      </w:r>
+                      <w:r>
+                        <w:rPr>
+                          <w:color w:val="000000"/>
+                        </w:rPr>
                         <w:fldChar w:fldCharType="end"/>
                       </w:r>
                       <w:r>
-                        <w:rPr/>
+                        <w:rPr>
+                          <w:color w:val="000000"/>
+                        </w:rPr>
                         <w:t>: Linux</w:t>
                       </w:r>
                     </w:p>
@@ -3980,7 +4531,7 @@
                 <wp:extent cx="2224405" cy="2348865"/>
                 <wp:effectExtent l="0" t="0" r="0" b="0"/>
                 <wp:wrapTopAndBottom/>
-                <wp:docPr id="45" name="Marco11"/>
+                <wp:docPr id="48" name="Marco11"/>
                 <a:graphic xmlns:a="http://schemas.openxmlformats.org/drawingml/2006/main">
                   <a:graphicData uri="http://schemas.microsoft.com/office/word/2010/wordprocessingShape">
                     <wps:wsp>
@@ -4010,15 +4561,19 @@
                             <w:pPr>
                               <w:pStyle w:val="Ilustracin"/>
                               <w:spacing w:before="120" w:after="120"/>
-                              <w:rPr/>
+                              <w:rPr>
+                                <w:color w:val="000000"/>
+                              </w:rPr>
                             </w:pPr>
                             <w:r>
-                              <w:rPr/>
+                              <w:rPr>
+                                <w:color w:val="000000"/>
+                              </w:rPr>
                               <w:drawing>
                                 <wp:inline distT="0" distB="0" distL="0" distR="0">
                                   <wp:extent cx="2074545" cy="2074545"/>
                                   <wp:effectExtent l="0" t="0" r="0" b="0"/>
-                                  <wp:docPr id="47" name="Imagen12" descr=""/>
+                                  <wp:docPr id="50" name="Imagen12" descr=""/>
                                   <wp:cNvGraphicFramePr>
                                     <a:graphicFrameLocks xmlns:a="http://schemas.openxmlformats.org/drawingml/2006/main" noChangeAspect="1"/>
                                   </wp:cNvGraphicFramePr>
@@ -4026,13 +4581,13 @@
                                     <a:graphicData uri="http://schemas.openxmlformats.org/drawingml/2006/picture">
                                       <pic:pic xmlns:pic="http://schemas.openxmlformats.org/drawingml/2006/picture">
                                         <pic:nvPicPr>
-                                          <pic:cNvPr id="47" name="Imagen12" descr=""/>
+                                          <pic:cNvPr id="50" name="Imagen12" descr=""/>
                                           <pic:cNvPicPr>
                                             <a:picLocks noChangeAspect="1" noChangeArrowheads="1"/>
                                           </pic:cNvPicPr>
                                         </pic:nvPicPr>
                                         <pic:blipFill>
-                                          <a:blip r:embed="rId24"/>
+                                          <a:blip r:embed="rId26"/>
                                           <a:stretch>
                                             <a:fillRect/>
                                           </a:stretch>
@@ -4053,32 +4608,46 @@
                               </w:drawing>
                             </w:r>
                             <w:r>
-                              <w:rPr/>
+                              <w:rPr>
+                                <w:color w:val="000000"/>
+                              </w:rPr>
                               <w:br/>
                               <w:t xml:space="preserve">Ilustración </w:t>
                             </w:r>
                             <w:r>
-                              <w:rPr/>
+                              <w:rPr>
+                                <w:color w:val="000000"/>
+                              </w:rPr>
                               <w:fldChar w:fldCharType="begin"/>
                             </w:r>
                             <w:r>
-                              <w:rPr/>
+                              <w:rPr>
+                                <w:color w:val="000000"/>
+                              </w:rPr>
                               <w:instrText xml:space="preserve"> SEQ Ilustración \* ARABIC </w:instrText>
                             </w:r>
                             <w:r>
-                              <w:rPr/>
+                              <w:rPr>
+                                <w:color w:val="000000"/>
+                              </w:rPr>
                               <w:fldChar w:fldCharType="separate"/>
                             </w:r>
                             <w:r>
-                              <w:rPr/>
-                              <w:t>12</w:t>
-                            </w:r>
-                            <w:r>
-                              <w:rPr/>
+                              <w:rPr>
+                                <w:color w:val="000000"/>
+                              </w:rPr>
+                              <w:t>13</w:t>
+                            </w:r>
+                            <w:r>
+                              <w:rPr>
+                                <w:color w:val="000000"/>
+                              </w:rPr>
                               <w:fldChar w:fldCharType="end"/>
                             </w:r>
                             <w:r>
-                              <w:rPr/>
+                              <w:rPr>
+                                <w:color w:val="000000"/>
+                              </w:rPr>
                               <w:t>: Microsoft Windows</w:t>
                             </w:r>
                           </w:p>
@@ -4104,15 +4673,19 @@
                       <w:pPr>
                         <w:pStyle w:val="Ilustracin"/>
                         <w:spacing w:before="120" w:after="120"/>
-                        <w:rPr/>
+                        <w:rPr>
+                          <w:color w:val="000000"/>
+                        </w:rPr>
                       </w:pPr>
                       <w:r>
-                        <w:rPr/>
+                        <w:rPr>
+                          <w:color w:val="000000"/>
+                        </w:rPr>
                         <w:drawing>
                           <wp:inline distT="0" distB="0" distL="0" distR="0">
                             <wp:extent cx="2074545" cy="2074545"/>
                             <wp:effectExtent l="0" t="0" r="0" b="0"/>
-                            <wp:docPr id="48" name="Imagen12" descr=""/>
+                            <wp:docPr id="51" name="Imagen12" descr=""/>
                             <wp:cNvGraphicFramePr>
                               <a:graphicFrameLocks xmlns:a="http://schemas.openxmlformats.org/drawingml/2006/main" noChangeAspect="1"/>
                             </wp:cNvGraphicFramePr>
@@ -4120,13 +4693,13 @@
                               <a:graphicData uri="http://schemas.openxmlformats.org/drawingml/2006/picture">
                                 <pic:pic xmlns:pic="http://schemas.openxmlformats.org/drawingml/2006/picture">
                                   <pic:nvPicPr>
-                                    <pic:cNvPr id="48" name="Imagen12" descr=""/>
+                                    <pic:cNvPr id="51" name="Imagen12" descr=""/>
                                     <pic:cNvPicPr>
                                       <a:picLocks noChangeAspect="1" noChangeArrowheads="1"/>
                                     </pic:cNvPicPr>
                                   </pic:nvPicPr>
                                   <pic:blipFill>
-                                    <a:blip r:embed="rId25"/>
+                                    <a:blip r:embed="rId27"/>
                                     <a:stretch>
                                       <a:fillRect/>
                                     </a:stretch>
@@ -4147,32 +4720,46 @@
                         </w:drawing>
                       </w:r>
                       <w:r>
-                        <w:rPr/>
+                        <w:rPr>
+                          <w:color w:val="000000"/>
+                        </w:rPr>
                         <w:br/>
                         <w:t xml:space="preserve">Ilustración </w:t>
                       </w:r>
                       <w:r>
-                        <w:rPr/>
+                        <w:rPr>
+                          <w:color w:val="000000"/>
+                        </w:rPr>
                         <w:fldChar w:fldCharType="begin"/>
                       </w:r>
                       <w:r>
-                        <w:rPr/>
+                        <w:rPr>
+                          <w:color w:val="000000"/>
+                        </w:rPr>
                         <w:instrText xml:space="preserve"> SEQ Ilustración \* ARABIC </w:instrText>
                       </w:r>
                       <w:r>
-                        <w:rPr/>
+                        <w:rPr>
+                          <w:color w:val="000000"/>
+                        </w:rPr>
                         <w:fldChar w:fldCharType="separate"/>
                       </w:r>
                       <w:r>
-                        <w:rPr/>
-                        <w:t>12</w:t>
-                      </w:r>
-                      <w:r>
-                        <w:rPr/>
+                        <w:rPr>
+                          <w:color w:val="000000"/>
+                        </w:rPr>
+                        <w:t>13</w:t>
+                      </w:r>
+                      <w:r>
+                        <w:rPr>
+                          <w:color w:val="000000"/>
+                        </w:rPr>
                         <w:fldChar w:fldCharType="end"/>
                       </w:r>
                       <w:r>
-                        <w:rPr/>
+                        <w:rPr>
+                          <w:color w:val="000000"/>
+                        </w:rPr>
                         <w:t>: Microsoft Windows</w:t>
                       </w:r>
                     </w:p>
@@ -4235,15 +4822,10 @@
         </w:rPr>
       </w:pPr>
       <w:r>
-        <w:rPr>
-          <w:rFonts w:ascii="Arial" w:hAnsi="Arial"/>
-          <w:sz w:val="22"/>
-          <w:szCs w:val="22"/>
-        </w:rPr>
         <mc:AlternateContent>
           <mc:Choice Requires="wps">
             <w:drawing>
-              <wp:anchor behindDoc="0" distT="0" distB="0" distL="0" distR="635" simplePos="0" locked="0" layoutInCell="0" allowOverlap="1" relativeHeight="29">
+              <wp:anchor behindDoc="0" distT="0" distB="0" distL="0" distR="635" simplePos="0" locked="0" layoutInCell="0" allowOverlap="1" relativeHeight="28">
                 <wp:simplePos x="0" y="0"/>
                 <wp:positionH relativeFrom="column">
                   <wp:align>center</wp:align>
@@ -4254,7 +4836,7 @@
                 <wp:extent cx="2345690" cy="2560955"/>
                 <wp:effectExtent l="0" t="0" r="0" b="0"/>
                 <wp:wrapTopAndBottom/>
-                <wp:docPr id="49" name="Marco12"/>
+                <wp:docPr id="52" name="Marco12"/>
                 <a:graphic xmlns:a="http://schemas.openxmlformats.org/drawingml/2006/main">
                   <a:graphicData uri="http://schemas.microsoft.com/office/word/2010/wordprocessingShape">
                     <wps:wsp>
@@ -4284,15 +4866,19 @@
                             <w:pPr>
                               <w:pStyle w:val="Ilustracin"/>
                               <w:spacing w:before="120" w:after="120"/>
-                              <w:rPr/>
+                              <w:rPr>
+                                <w:color w:val="000000"/>
+                              </w:rPr>
                             </w:pPr>
                             <w:r>
-                              <w:rPr/>
+                              <w:rPr>
+                                <w:color w:val="000000"/>
+                              </w:rPr>
                               <w:drawing>
                                 <wp:inline distT="0" distB="0" distL="0" distR="0">
                                   <wp:extent cx="2238375" cy="2238375"/>
                                   <wp:effectExtent l="0" t="0" r="0" b="0"/>
-                                  <wp:docPr id="51" name="Imagen13" descr=""/>
+                                  <wp:docPr id="54" name="Imagen13" descr=""/>
                                   <wp:cNvGraphicFramePr>
                                     <a:graphicFrameLocks xmlns:a="http://schemas.openxmlformats.org/drawingml/2006/main" noChangeAspect="1"/>
                                   </wp:cNvGraphicFramePr>
@@ -4300,13 +4886,13 @@
                                     <a:graphicData uri="http://schemas.openxmlformats.org/drawingml/2006/picture">
                                       <pic:pic xmlns:pic="http://schemas.openxmlformats.org/drawingml/2006/picture">
                                         <pic:nvPicPr>
-                                          <pic:cNvPr id="51" name="Imagen13" descr=""/>
+                                          <pic:cNvPr id="54" name="Imagen13" descr=""/>
                                           <pic:cNvPicPr>
                                             <a:picLocks noChangeAspect="1" noChangeArrowheads="1"/>
                                           </pic:cNvPicPr>
                                         </pic:nvPicPr>
                                         <pic:blipFill>
-                                          <a:blip r:embed="rId26"/>
+                                          <a:blip r:embed="rId28"/>
                                           <a:stretch>
                                             <a:fillRect/>
                                           </a:stretch>
@@ -4327,32 +4913,46 @@
                               </w:drawing>
                             </w:r>
                             <w:r>
-                              <w:rPr/>
+                              <w:rPr>
+                                <w:color w:val="000000"/>
+                              </w:rPr>
                               <w:br/>
                               <w:t xml:space="preserve">Ilustración </w:t>
                             </w:r>
                             <w:r>
-                              <w:rPr/>
+                              <w:rPr>
+                                <w:color w:val="000000"/>
+                              </w:rPr>
                               <w:fldChar w:fldCharType="begin"/>
                             </w:r>
                             <w:r>
-                              <w:rPr/>
+                              <w:rPr>
+                                <w:color w:val="000000"/>
+                              </w:rPr>
                               <w:instrText xml:space="preserve"> SEQ Ilustración \* ARABIC </w:instrText>
                             </w:r>
                             <w:r>
-                              <w:rPr/>
+                              <w:rPr>
+                                <w:color w:val="000000"/>
+                              </w:rPr>
                               <w:fldChar w:fldCharType="separate"/>
                             </w:r>
                             <w:r>
-                              <w:rPr/>
-                              <w:t>13</w:t>
-                            </w:r>
-                            <w:r>
-                              <w:rPr/>
+                              <w:rPr>
+                                <w:color w:val="000000"/>
+                              </w:rPr>
+                              <w:t>14</w:t>
+                            </w:r>
+                            <w:r>
+                              <w:rPr>
+                                <w:color w:val="000000"/>
+                              </w:rPr>
                               <w:fldChar w:fldCharType="end"/>
                             </w:r>
                             <w:r>
-                              <w:rPr/>
+                              <w:rPr>
+                                <w:color w:val="000000"/>
+                              </w:rPr>
                               <w:t>: Macintosh Apple Inc.</w:t>
                             </w:r>
                           </w:p>
@@ -4378,15 +4978,19 @@
                       <w:pPr>
                         <w:pStyle w:val="Ilustracin"/>
                         <w:spacing w:before="120" w:after="120"/>
-                        <w:rPr/>
+                        <w:rPr>
+                          <w:color w:val="000000"/>
+                        </w:rPr>
                       </w:pPr>
                       <w:r>
-                        <w:rPr/>
+                        <w:rPr>
+                          <w:color w:val="000000"/>
+                        </w:rPr>
                         <w:drawing>
                           <wp:inline distT="0" distB="0" distL="0" distR="0">
                             <wp:extent cx="2238375" cy="2238375"/>
                             <wp:effectExtent l="0" t="0" r="0" b="0"/>
-                            <wp:docPr id="52" name="Imagen13" descr=""/>
+                            <wp:docPr id="55" name="Imagen13" descr=""/>
                             <wp:cNvGraphicFramePr>
                               <a:graphicFrameLocks xmlns:a="http://schemas.openxmlformats.org/drawingml/2006/main" noChangeAspect="1"/>
                             </wp:cNvGraphicFramePr>
@@ -4394,13 +4998,13 @@
                               <a:graphicData uri="http://schemas.openxmlformats.org/drawingml/2006/picture">
                                 <pic:pic xmlns:pic="http://schemas.openxmlformats.org/drawingml/2006/picture">
                                   <pic:nvPicPr>
-                                    <pic:cNvPr id="52" name="Imagen13" descr=""/>
+                                    <pic:cNvPr id="55" name="Imagen13" descr=""/>
                                     <pic:cNvPicPr>
                                       <a:picLocks noChangeAspect="1" noChangeArrowheads="1"/>
                                     </pic:cNvPicPr>
                                   </pic:nvPicPr>
                                   <pic:blipFill>
-                                    <a:blip r:embed="rId27"/>
+                                    <a:blip r:embed="rId29"/>
                                     <a:stretch>
                                       <a:fillRect/>
                                     </a:stretch>
@@ -4421,32 +5025,46 @@
                         </w:drawing>
                       </w:r>
                       <w:r>
-                        <w:rPr/>
+                        <w:rPr>
+                          <w:color w:val="000000"/>
+                        </w:rPr>
                         <w:br/>
                         <w:t xml:space="preserve">Ilustración </w:t>
                       </w:r>
                       <w:r>
-                        <w:rPr/>
+                        <w:rPr>
+                          <w:color w:val="000000"/>
+                        </w:rPr>
                         <w:fldChar w:fldCharType="begin"/>
                       </w:r>
                       <w:r>
-                        <w:rPr/>
+                        <w:rPr>
+                          <w:color w:val="000000"/>
+                        </w:rPr>
                         <w:instrText xml:space="preserve"> SEQ Ilustración \* ARABIC </w:instrText>
                       </w:r>
                       <w:r>
-                        <w:rPr/>
+                        <w:rPr>
+                          <w:color w:val="000000"/>
+                        </w:rPr>
                         <w:fldChar w:fldCharType="separate"/>
                       </w:r>
                       <w:r>
-                        <w:rPr/>
-                        <w:t>13</w:t>
-                      </w:r>
-                      <w:r>
-                        <w:rPr/>
+                        <w:rPr>
+                          <w:color w:val="000000"/>
+                        </w:rPr>
+                        <w:t>14</w:t>
+                      </w:r>
+                      <w:r>
+                        <w:rPr>
+                          <w:color w:val="000000"/>
+                        </w:rPr>
                         <w:fldChar w:fldCharType="end"/>
                       </w:r>
                       <w:r>
-                        <w:rPr/>
+                        <w:rPr>
+                          <w:color w:val="000000"/>
+                        </w:rPr>
                         <w:t>: Macintosh Apple Inc.</w:t>
                       </w:r>
                     </w:p>
@@ -4461,10 +5079,20 @@
       <w:r>
         <w:rPr>
           <w:rFonts w:ascii="Arial" w:hAnsi="Arial"/>
-          <w:sz w:val="22"/>
-          <w:szCs w:val="22"/>
-        </w:rPr>
-        <w:t>Android: sistema operativo móvil basado en el núcleo Linux y otros de código abierto. Fue diseñado para dispositivos móviles con pantalla táctil, como teléfonos inteligentes, tabletas , relojes inteligentes Wear OS, automóviles con otros sistemas a  través de Android Auto, al igual los automóviles con el sistema Android Automotive y televisores Android TV.</w:t>
+          <w:b/>
+          <w:bCs/>
+          <w:sz w:val="22"/>
+          <w:szCs w:val="22"/>
+        </w:rPr>
+        <w:t>Android</w:t>
+      </w:r>
+      <w:r>
+        <w:rPr>
+          <w:rFonts w:ascii="Arial" w:hAnsi="Arial"/>
+          <w:sz w:val="22"/>
+          <w:szCs w:val="22"/>
+        </w:rPr>
+        <w:t>: sistema operativo móvil basado en el núcleo Linux y otros de código abierto. Fue diseñado para dispositivos móviles con pantalla táctil, como teléfonos inteligentes, tabletas , relojes inteligentes Wear OS, automóviles con otros sistemas a  través de Android Auto, al igual los automóviles con el sistema Android Automotive y televisores Android TV.</w:t>
       </w:r>
     </w:p>
     <w:p>
@@ -4479,11 +5107,6 @@
         </w:rPr>
       </w:pPr>
       <w:r>
-        <w:rPr>
-          <w:rFonts w:ascii="Arial" w:hAnsi="Arial"/>
-          <w:sz w:val="22"/>
-          <w:szCs w:val="22"/>
-        </w:rPr>
         <mc:AlternateContent>
           <mc:Choice Requires="wps">
             <w:drawing>
@@ -4497,8 +5120,8 @@
                 </wp:positionV>
                 <wp:extent cx="1515110" cy="1534795"/>
                 <wp:effectExtent l="0" t="0" r="0" b="0"/>
-                <wp:wrapSquare wrapText="largest"/>
-                <wp:docPr id="53" name="Marco14"/>
+                <wp:wrapTopAndBottom/>
+                <wp:docPr id="56" name="Marco14"/>
                 <a:graphic xmlns:a="http://schemas.openxmlformats.org/drawingml/2006/main">
                   <a:graphicData uri="http://schemas.microsoft.com/office/word/2010/wordprocessingShape">
                     <wps:wsp>
@@ -4528,15 +5151,19 @@
                             <w:pPr>
                               <w:pStyle w:val="Ilustracin"/>
                               <w:spacing w:before="120" w:after="120"/>
-                              <w:rPr/>
+                              <w:rPr>
+                                <w:color w:val="000000"/>
+                              </w:rPr>
                             </w:pPr>
                             <w:r>
-                              <w:rPr/>
+                              <w:rPr>
+                                <w:color w:val="000000"/>
+                              </w:rPr>
                               <w:drawing>
                                 <wp:inline distT="0" distB="0" distL="0" distR="0">
                                   <wp:extent cx="1451610" cy="1247775"/>
                                   <wp:effectExtent l="0" t="0" r="0" b="0"/>
-                                  <wp:docPr id="55" name="Imagen14" descr=""/>
+                                  <wp:docPr id="58" name="Imagen14" descr=""/>
                                   <wp:cNvGraphicFramePr>
                                     <a:graphicFrameLocks xmlns:a="http://schemas.openxmlformats.org/drawingml/2006/main" noChangeAspect="1"/>
                                   </wp:cNvGraphicFramePr>
@@ -4544,13 +5171,13 @@
                                     <a:graphicData uri="http://schemas.openxmlformats.org/drawingml/2006/picture">
                                       <pic:pic xmlns:pic="http://schemas.openxmlformats.org/drawingml/2006/picture">
                                         <pic:nvPicPr>
-                                          <pic:cNvPr id="55" name="Imagen14" descr=""/>
+                                          <pic:cNvPr id="58" name="Imagen14" descr=""/>
                                           <pic:cNvPicPr>
                                             <a:picLocks noChangeAspect="1" noChangeArrowheads="1"/>
                                           </pic:cNvPicPr>
                                         </pic:nvPicPr>
                                         <pic:blipFill>
-                                          <a:blip r:embed="rId28"/>
+                                          <a:blip r:embed="rId30"/>
                                           <a:stretch>
                                             <a:fillRect/>
                                           </a:stretch>
@@ -4571,32 +5198,46 @@
                               </w:drawing>
                             </w:r>
                             <w:r>
-                              <w:rPr/>
+                              <w:rPr>
+                                <w:color w:val="000000"/>
+                              </w:rPr>
                               <w:br/>
                               <w:t xml:space="preserve">Ilustración </w:t>
                             </w:r>
                             <w:r>
-                              <w:rPr/>
+                              <w:rPr>
+                                <w:color w:val="000000"/>
+                              </w:rPr>
                               <w:fldChar w:fldCharType="begin"/>
                             </w:r>
                             <w:r>
-                              <w:rPr/>
+                              <w:rPr>
+                                <w:color w:val="000000"/>
+                              </w:rPr>
                               <w:instrText xml:space="preserve"> SEQ Ilustración \* ARABIC </w:instrText>
                             </w:r>
                             <w:r>
-                              <w:rPr/>
+                              <w:rPr>
+                                <w:color w:val="000000"/>
+                              </w:rPr>
                               <w:fldChar w:fldCharType="separate"/>
                             </w:r>
                             <w:r>
-                              <w:rPr/>
-                              <w:t>14</w:t>
-                            </w:r>
-                            <w:r>
-                              <w:rPr/>
+                              <w:rPr>
+                                <w:color w:val="000000"/>
+                              </w:rPr>
+                              <w:t>15</w:t>
+                            </w:r>
+                            <w:r>
+                              <w:rPr>
+                                <w:color w:val="000000"/>
+                              </w:rPr>
                               <w:fldChar w:fldCharType="end"/>
                             </w:r>
                             <w:r>
-                              <w:rPr/>
+                              <w:rPr>
+                                <w:color w:val="000000"/>
+                              </w:rPr>
                               <w:t>: Android</w:t>
                             </w:r>
                           </w:p>
@@ -4622,15 +5263,19 @@
                       <w:pPr>
                         <w:pStyle w:val="Ilustracin"/>
                         <w:spacing w:before="120" w:after="120"/>
-                        <w:rPr/>
+                        <w:rPr>
+                          <w:color w:val="000000"/>
+                        </w:rPr>
                       </w:pPr>
                       <w:r>
-                        <w:rPr/>
+                        <w:rPr>
+                          <w:color w:val="000000"/>
+                        </w:rPr>
                         <w:drawing>
                           <wp:inline distT="0" distB="0" distL="0" distR="0">
                             <wp:extent cx="1451610" cy="1247775"/>
                             <wp:effectExtent l="0" t="0" r="0" b="0"/>
-                            <wp:docPr id="56" name="Imagen14" descr=""/>
+                            <wp:docPr id="59" name="Imagen14" descr=""/>
                             <wp:cNvGraphicFramePr>
                               <a:graphicFrameLocks xmlns:a="http://schemas.openxmlformats.org/drawingml/2006/main" noChangeAspect="1"/>
                             </wp:cNvGraphicFramePr>
@@ -4638,13 +5283,13 @@
                               <a:graphicData uri="http://schemas.openxmlformats.org/drawingml/2006/picture">
                                 <pic:pic xmlns:pic="http://schemas.openxmlformats.org/drawingml/2006/picture">
                                   <pic:nvPicPr>
-                                    <pic:cNvPr id="56" name="Imagen14" descr=""/>
+                                    <pic:cNvPr id="59" name="Imagen14" descr=""/>
                                     <pic:cNvPicPr>
                                       <a:picLocks noChangeAspect="1" noChangeArrowheads="1"/>
                                     </pic:cNvPicPr>
                                   </pic:nvPicPr>
                                   <pic:blipFill>
-                                    <a:blip r:embed="rId29"/>
+                                    <a:blip r:embed="rId31"/>
                                     <a:stretch>
                                       <a:fillRect/>
                                     </a:stretch>
@@ -4665,43 +5310,77 @@
                         </w:drawing>
                       </w:r>
                       <w:r>
-                        <w:rPr/>
+                        <w:rPr>
+                          <w:color w:val="000000"/>
+                        </w:rPr>
                         <w:br/>
                         <w:t xml:space="preserve">Ilustración </w:t>
                       </w:r>
                       <w:r>
-                        <w:rPr/>
+                        <w:rPr>
+                          <w:color w:val="000000"/>
+                        </w:rPr>
                         <w:fldChar w:fldCharType="begin"/>
                       </w:r>
                       <w:r>
-                        <w:rPr/>
+                        <w:rPr>
+                          <w:color w:val="000000"/>
+                        </w:rPr>
                         <w:instrText xml:space="preserve"> SEQ Ilustración \* ARABIC </w:instrText>
                       </w:r>
                       <w:r>
-                        <w:rPr/>
+                        <w:rPr>
+                          <w:color w:val="000000"/>
+                        </w:rPr>
                         <w:fldChar w:fldCharType="separate"/>
                       </w:r>
                       <w:r>
-                        <w:rPr/>
-                        <w:t>14</w:t>
-                      </w:r>
-                      <w:r>
-                        <w:rPr/>
+                        <w:rPr>
+                          <w:color w:val="000000"/>
+                        </w:rPr>
+                        <w:t>15</w:t>
+                      </w:r>
+                      <w:r>
+                        <w:rPr>
+                          <w:color w:val="000000"/>
+                        </w:rPr>
                         <w:fldChar w:fldCharType="end"/>
                       </w:r>
                       <w:r>
-                        <w:rPr/>
+                        <w:rPr>
+                          <w:color w:val="000000"/>
+                        </w:rPr>
                         <w:t>: Android</w:t>
                       </w:r>
                     </w:p>
                   </w:txbxContent>
                 </v:textbox>
-                <w10:wrap type="square" side="largest"/>
+                <w10:wrap type="topAndBottom"/>
               </v:rect>
             </w:pict>
           </mc:Fallback>
         </mc:AlternateContent>
       </w:r>
+      <w:r>
+        <w:rPr>
+          <w:rFonts w:ascii="Arial" w:hAnsi="Arial"/>
+          <w:b/>
+          <w:bCs/>
+          <w:sz w:val="22"/>
+          <w:szCs w:val="22"/>
+        </w:rPr>
+        <w:t xml:space="preserve">Router Wifi: </w:t>
+      </w:r>
+      <w:r>
+        <w:rPr>
+          <w:rFonts w:ascii="Arial" w:hAnsi="Arial"/>
+          <w:b w:val="false"/>
+          <w:bCs w:val="false"/>
+          <w:sz w:val="22"/>
+          <w:szCs w:val="22"/>
+        </w:rPr>
+        <w:t>puede ser usado para compartir internet, a través de cable, ADSL o WiFi con otras computadoras.</w:t>
+      </w:r>
     </w:p>
     <w:p>
       <w:pPr>
@@ -4721,6 +5400,206 @@
           <w:szCs w:val="22"/>
         </w:rPr>
       </w:r>
+      <w:r>
+        <mc:AlternateContent>
+          <mc:Choice Requires="wps">
+            <w:drawing>
+              <wp:anchor behindDoc="0" distT="0" distB="0" distL="0" distR="0" simplePos="0" locked="0" layoutInCell="0" allowOverlap="1" relativeHeight="55">
+                <wp:simplePos x="0" y="0"/>
+                <wp:positionH relativeFrom="column">
+                  <wp:posOffset>2358390</wp:posOffset>
+                </wp:positionH>
+                <wp:positionV relativeFrom="paragraph">
+                  <wp:posOffset>27940</wp:posOffset>
+                </wp:positionV>
+                <wp:extent cx="1023620" cy="1268095"/>
+                <wp:effectExtent l="0" t="0" r="0" b="0"/>
+                <wp:wrapTopAndBottom/>
+                <wp:docPr id="60" name="Marco19"/>
+                <a:graphic xmlns:a="http://schemas.openxmlformats.org/drawingml/2006/main">
+                  <a:graphicData uri="http://schemas.microsoft.com/office/word/2010/wordprocessingShape">
+                    <wps:wsp>
+                      <wps:cNvSpPr txBox="1"/>
+                      <wps:spPr>
+                        <a:xfrm>
+                          <a:off x="0" y="0"/>
+                          <a:ext cx="1023620" cy="1268095"/>
+                        </a:xfrm>
+                        <a:prstGeom prst="rect"/>
+                        <a:solidFill>
+                          <a:srgbClr val="FFFFFF"/>
+                        </a:solidFill>
+                      </wps:spPr>
+                      <wps:txbx>
+                        <w:txbxContent>
+                          <w:p>
+                            <w:pPr>
+                              <w:pStyle w:val="Ilustracin"/>
+                              <w:spacing w:before="120" w:after="120"/>
+                              <w:rPr/>
+                            </w:pPr>
+                            <w:r>
+                              <w:rPr/>
+                              <w:drawing>
+                                <wp:inline distT="0" distB="0" distL="0" distR="0">
+                                  <wp:extent cx="1023620" cy="765175"/>
+                                  <wp:effectExtent l="0" t="0" r="0" b="0"/>
+                                  <wp:docPr id="61" name="Imagen19" descr=""/>
+                                  <wp:cNvGraphicFramePr>
+                                    <a:graphicFrameLocks xmlns:a="http://schemas.openxmlformats.org/drawingml/2006/main" noChangeAspect="1"/>
+                                  </wp:cNvGraphicFramePr>
+                                  <a:graphic xmlns:a="http://schemas.openxmlformats.org/drawingml/2006/main">
+                                    <a:graphicData uri="http://schemas.openxmlformats.org/drawingml/2006/picture">
+                                      <pic:pic xmlns:pic="http://schemas.openxmlformats.org/drawingml/2006/picture">
+                                        <pic:nvPicPr>
+                                          <pic:cNvPr id="61" name="Imagen19" descr=""/>
+                                          <pic:cNvPicPr>
+                                            <a:picLocks noChangeAspect="1" noChangeArrowheads="1"/>
+                                          </pic:cNvPicPr>
+                                        </pic:nvPicPr>
+                                        <pic:blipFill>
+                                          <a:blip r:embed="rId32"/>
+                                          <a:stretch>
+                                            <a:fillRect/>
+                                          </a:stretch>
+                                        </pic:blipFill>
+                                        <pic:spPr bwMode="auto">
+                                          <a:xfrm>
+                                            <a:off x="0" y="0"/>
+                                            <a:ext cx="1023620" cy="765175"/>
+                                          </a:xfrm>
+                                          <a:prstGeom prst="rect">
+                                            <a:avLst/>
+                                          </a:prstGeom>
+                                        </pic:spPr>
+                                      </pic:pic>
+                                    </a:graphicData>
+                                  </a:graphic>
+                                </wp:inline>
+                              </w:drawing>
+                              <w:t xml:space="preserve">Ilustración </w:t>
+                            </w:r>
+                            <w:r>
+                              <w:rPr/>
+                              <w:fldChar w:fldCharType="begin"/>
+                            </w:r>
+                            <w:r>
+                              <w:rPr/>
+                              <w:instrText xml:space="preserve"> SEQ Ilustración \* ARABIC </w:instrText>
+                            </w:r>
+                            <w:r>
+                              <w:rPr/>
+                              <w:fldChar w:fldCharType="separate"/>
+                            </w:r>
+                            <w:r>
+                              <w:rPr/>
+                              <w:t>16</w:t>
+                            </w:r>
+                            <w:r>
+                              <w:rPr/>
+                              <w:fldChar w:fldCharType="end"/>
+                            </w:r>
+                            <w:r>
+                              <w:rPr/>
+                              <w:t>: Router WIFI</w:t>
+                            </w:r>
+                          </w:p>
+                        </w:txbxContent>
+                      </wps:txbx>
+                      <wps:bodyPr anchor="t" lIns="0" tIns="0" rIns="0" bIns="0">
+                        <a:noAutofit/>
+                      </wps:bodyPr>
+                    </wps:wsp>
+                  </a:graphicData>
+                </a:graphic>
+              </wp:anchor>
+            </w:drawing>
+          </mc:Choice>
+          <mc:Fallback>
+            <w:pict>
+              <v:rect style="position:absolute;rotation:-0;width:80.6pt;height:99.85pt;mso-wrap-distance-left:0pt;mso-wrap-distance-right:0pt;mso-wrap-distance-top:0pt;mso-wrap-distance-bottom:0pt;margin-top:2.2pt;mso-position-vertical-relative:text;margin-left:185.7pt;mso-position-horizontal-relative:text">
+                <v:textbox inset="0in,0in,0in,0in">
+                  <w:txbxContent>
+                    <w:p>
+                      <w:pPr>
+                        <w:pStyle w:val="Ilustracin"/>
+                        <w:spacing w:before="120" w:after="120"/>
+                        <w:rPr/>
+                      </w:pPr>
+                      <w:r>
+                        <w:rPr/>
+                        <w:drawing>
+                          <wp:inline distT="0" distB="0" distL="0" distR="0">
+                            <wp:extent cx="1023620" cy="765175"/>
+                            <wp:effectExtent l="0" t="0" r="0" b="0"/>
+                            <wp:docPr id="62" name="Imagen19" descr=""/>
+                            <wp:cNvGraphicFramePr>
+                              <a:graphicFrameLocks xmlns:a="http://schemas.openxmlformats.org/drawingml/2006/main" noChangeAspect="1"/>
+                            </wp:cNvGraphicFramePr>
+                            <a:graphic xmlns:a="http://schemas.openxmlformats.org/drawingml/2006/main">
+                              <a:graphicData uri="http://schemas.openxmlformats.org/drawingml/2006/picture">
+                                <pic:pic xmlns:pic="http://schemas.openxmlformats.org/drawingml/2006/picture">
+                                  <pic:nvPicPr>
+                                    <pic:cNvPr id="62" name="Imagen19" descr=""/>
+                                    <pic:cNvPicPr>
+                                      <a:picLocks noChangeAspect="1" noChangeArrowheads="1"/>
+                                    </pic:cNvPicPr>
+                                  </pic:nvPicPr>
+                                  <pic:blipFill>
+                                    <a:blip r:embed="rId33"/>
+                                    <a:stretch>
+                                      <a:fillRect/>
+                                    </a:stretch>
+                                  </pic:blipFill>
+                                  <pic:spPr bwMode="auto">
+                                    <a:xfrm>
+                                      <a:off x="0" y="0"/>
+                                      <a:ext cx="1023620" cy="765175"/>
+                                    </a:xfrm>
+                                    <a:prstGeom prst="rect">
+                                      <a:avLst/>
+                                    </a:prstGeom>
+                                  </pic:spPr>
+                                </pic:pic>
+                              </a:graphicData>
+                            </a:graphic>
+                          </wp:inline>
+                        </w:drawing>
+                        <w:t xml:space="preserve">Ilustración </w:t>
+                      </w:r>
+                      <w:r>
+                        <w:rPr/>
+                        <w:fldChar w:fldCharType="begin"/>
+                      </w:r>
+                      <w:r>
+                        <w:rPr/>
+                        <w:instrText xml:space="preserve"> SEQ Ilustración \* ARABIC </w:instrText>
+                      </w:r>
+                      <w:r>
+                        <w:rPr/>
+                        <w:fldChar w:fldCharType="separate"/>
+                      </w:r>
+                      <w:r>
+                        <w:rPr/>
+                        <w:t>16</w:t>
+                      </w:r>
+                      <w:r>
+                        <w:rPr/>
+                        <w:fldChar w:fldCharType="end"/>
+                      </w:r>
+                      <w:r>
+                        <w:rPr/>
+                        <w:t>: Router WIFI</w:t>
+                      </w:r>
+                    </w:p>
+                  </w:txbxContent>
+                </v:textbox>
+                <w10:wrap type="topAndBottom"/>
+              </v:rect>
+            </w:pict>
+          </mc:Fallback>
+        </mc:AlternateContent>
+      </w:r>
     </w:p>
     <w:p>
       <w:pPr>
@@ -4736,9 +5615,20 @@
       <w:r>
         <w:rPr>
           <w:rFonts w:ascii="Arial" w:hAnsi="Arial"/>
-          <w:sz w:val="22"/>
-          <w:szCs w:val="22"/>
-        </w:rPr>
+          <w:b/>
+          <w:bCs/>
+          <w:sz w:val="22"/>
+          <w:szCs w:val="22"/>
+        </w:rPr>
+        <w:t>Navegador Web:</w:t>
+      </w:r>
+      <w:r>
+        <w:rPr>
+          <w:rFonts w:ascii="Arial" w:hAnsi="Arial"/>
+          <w:sz w:val="22"/>
+          <w:szCs w:val="22"/>
+        </w:rPr>
+        <w:t xml:space="preserve"> es un software, aplicación o programa que permite el acceso a la Web, interpretando la información de distintos tipos de archivos y sitios web para que estos puedan ser vistos.</w:t>
       </w:r>
     </w:p>
     <w:p>
@@ -4758,6 +5648,7 @@
           <w:sz w:val="22"/>
           <w:szCs w:val="22"/>
         </w:rPr>
+        <w:t>La funcionalidad básica de un navegador web es permitir la visualización de documentos de texto, posiblemente con recursos multimedia incrustados. Además, permite visitar páginas web y hacer actividades en ella, es decir, enlazar un sitio con otro o imprimir.</w:t>
       </w:r>
     </w:p>
     <w:p>
@@ -4777,6 +5668,7 @@
           <w:sz w:val="22"/>
           <w:szCs w:val="22"/>
         </w:rPr>
+        <w:t>Los documentos que se muestran en un navegador pueden estar ubicados en la computadora donde está el usuario y también pueden estar en cualquier otro dispositivo conectado en la computadora del usuario, y que tenga los recursos necesarios para la transmisión de los documentos (un software servidor web).</w:t>
       </w:r>
     </w:p>
     <w:p>
@@ -4796,6 +5688,7 @@
           <w:sz w:val="22"/>
           <w:szCs w:val="22"/>
         </w:rPr>
+        <w:t>Tales documentos, comúnmente denominados páginas web, poseen hiperenlaces o hipervínculos que enlazan una porción de texto o una imagen a otro documento, normalmente relacionado con el texto o la imagen.</w:t>
       </w:r>
     </w:p>
     <w:p>
@@ -4816,43 +5709,205 @@
           <w:szCs w:val="22"/>
         </w:rPr>
       </w:r>
-    </w:p>
-    <w:p>
-      <w:pPr>
-        <w:pStyle w:val="Normal"/>
-        <w:spacing w:before="57" w:after="57"/>
-        <w:ind w:left="0" w:right="0" w:hanging="0"/>
-        <w:rPr>
-          <w:rFonts w:ascii="Arial" w:hAnsi="Arial"/>
-          <w:sz w:val="22"/>
-          <w:szCs w:val="22"/>
-        </w:rPr>
-      </w:pPr>
-      <w:r>
-        <w:rPr>
-          <w:rFonts w:ascii="Arial" w:hAnsi="Arial"/>
-          <w:sz w:val="22"/>
-          <w:szCs w:val="22"/>
-        </w:rPr>
-      </w:r>
-    </w:p>
-    <w:p>
-      <w:pPr>
-        <w:pStyle w:val="Normal"/>
-        <w:spacing w:before="57" w:after="57"/>
-        <w:ind w:left="0" w:right="0" w:hanging="0"/>
-        <w:rPr>
-          <w:rFonts w:ascii="Arial" w:hAnsi="Arial"/>
-          <w:sz w:val="22"/>
-          <w:szCs w:val="22"/>
-        </w:rPr>
-      </w:pPr>
-      <w:r>
-        <w:rPr>
-          <w:rFonts w:ascii="Arial" w:hAnsi="Arial"/>
-          <w:sz w:val="22"/>
-          <w:szCs w:val="22"/>
-        </w:rPr>
+      <w:r>
+        <mc:AlternateContent>
+          <mc:Choice Requires="wps">
+            <w:drawing>
+              <wp:anchor behindDoc="0" distT="0" distB="0" distL="0" distR="0" simplePos="0" locked="0" layoutInCell="0" allowOverlap="1" relativeHeight="59">
+                <wp:simplePos x="0" y="0"/>
+                <wp:positionH relativeFrom="column">
+                  <wp:align>center</wp:align>
+                </wp:positionH>
+                <wp:positionV relativeFrom="paragraph">
+                  <wp:posOffset>635</wp:posOffset>
+                </wp:positionV>
+                <wp:extent cx="6120130" cy="1593215"/>
+                <wp:effectExtent l="0" t="0" r="0" b="0"/>
+                <wp:wrapTopAndBottom/>
+                <wp:docPr id="63" name="Marco21"/>
+                <a:graphic xmlns:a="http://schemas.openxmlformats.org/drawingml/2006/main">
+                  <a:graphicData uri="http://schemas.microsoft.com/office/word/2010/wordprocessingShape">
+                    <wps:wsp>
+                      <wps:cNvSpPr txBox="1"/>
+                      <wps:spPr>
+                        <a:xfrm>
+                          <a:off x="0" y="0"/>
+                          <a:ext cx="6120130" cy="1593215"/>
+                        </a:xfrm>
+                        <a:prstGeom prst="rect"/>
+                        <a:solidFill>
+                          <a:srgbClr val="FFFFFF"/>
+                        </a:solidFill>
+                      </wps:spPr>
+                      <wps:txbx>
+                        <w:txbxContent>
+                          <w:p>
+                            <w:pPr>
+                              <w:pStyle w:val="Ilustracin"/>
+                              <w:spacing w:before="120" w:after="120"/>
+                              <w:rPr/>
+                            </w:pPr>
+                            <w:r>
+                              <w:rPr/>
+                              <w:drawing>
+                                <wp:inline distT="0" distB="0" distL="0" distR="0">
+                                  <wp:extent cx="6120130" cy="1265555"/>
+                                  <wp:effectExtent l="0" t="0" r="0" b="0"/>
+                                  <wp:docPr id="64" name="Imagen21" descr=""/>
+                                  <wp:cNvGraphicFramePr>
+                                    <a:graphicFrameLocks xmlns:a="http://schemas.openxmlformats.org/drawingml/2006/main" noChangeAspect="1"/>
+                                  </wp:cNvGraphicFramePr>
+                                  <a:graphic xmlns:a="http://schemas.openxmlformats.org/drawingml/2006/main">
+                                    <a:graphicData uri="http://schemas.openxmlformats.org/drawingml/2006/picture">
+                                      <pic:pic xmlns:pic="http://schemas.openxmlformats.org/drawingml/2006/picture">
+                                        <pic:nvPicPr>
+                                          <pic:cNvPr id="64" name="Imagen21" descr=""/>
+                                          <pic:cNvPicPr>
+                                            <a:picLocks noChangeAspect="1" noChangeArrowheads="1"/>
+                                          </pic:cNvPicPr>
+                                        </pic:nvPicPr>
+                                        <pic:blipFill>
+                                          <a:blip r:embed="rId34"/>
+                                          <a:stretch>
+                                            <a:fillRect/>
+                                          </a:stretch>
+                                        </pic:blipFill>
+                                        <pic:spPr bwMode="auto">
+                                          <a:xfrm>
+                                            <a:off x="0" y="0"/>
+                                            <a:ext cx="6120130" cy="1265555"/>
+                                          </a:xfrm>
+                                          <a:prstGeom prst="rect">
+                                            <a:avLst/>
+                                          </a:prstGeom>
+                                        </pic:spPr>
+                                      </pic:pic>
+                                    </a:graphicData>
+                                  </a:graphic>
+                                </wp:inline>
+                              </w:drawing>
+                              <w:t xml:space="preserve">Ilustración </w:t>
+                            </w:r>
+                            <w:r>
+                              <w:rPr/>
+                              <w:fldChar w:fldCharType="begin"/>
+                            </w:r>
+                            <w:r>
+                              <w:rPr/>
+                              <w:instrText xml:space="preserve"> SEQ Ilustración \* ARABIC </w:instrText>
+                            </w:r>
+                            <w:r>
+                              <w:rPr/>
+                              <w:fldChar w:fldCharType="separate"/>
+                            </w:r>
+                            <w:r>
+                              <w:rPr/>
+                              <w:t>17</w:t>
+                            </w:r>
+                            <w:r>
+                              <w:rPr/>
+                              <w:fldChar w:fldCharType="end"/>
+                            </w:r>
+                            <w:r>
+                              <w:rPr/>
+                              <w:t>: Navegadores WEB (Safari, Opera, Firefox, Edge, Chrome)</w:t>
+                            </w:r>
+                          </w:p>
+                        </w:txbxContent>
+                      </wps:txbx>
+                      <wps:bodyPr anchor="t" lIns="0" tIns="0" rIns="0" bIns="0">
+                        <a:noAutofit/>
+                      </wps:bodyPr>
+                    </wps:wsp>
+                  </a:graphicData>
+                </a:graphic>
+              </wp:anchor>
+            </w:drawing>
+          </mc:Choice>
+          <mc:Fallback>
+            <w:pict>
+              <v:rect style="position:absolute;rotation:-0;width:481.9pt;height:125.45pt;mso-wrap-distance-left:0pt;mso-wrap-distance-right:0pt;mso-wrap-distance-top:0pt;mso-wrap-distance-bottom:0pt;margin-top:0pt;mso-position-vertical:top;mso-position-vertical-relative:text;margin-left:0pt;mso-position-horizontal:center;mso-position-horizontal-relative:text">
+                <v:textbox inset="0in,0in,0in,0in">
+                  <w:txbxContent>
+                    <w:p>
+                      <w:pPr>
+                        <w:pStyle w:val="Ilustracin"/>
+                        <w:spacing w:before="120" w:after="120"/>
+                        <w:rPr/>
+                      </w:pPr>
+                      <w:r>
+                        <w:rPr/>
+                        <w:drawing>
+                          <wp:inline distT="0" distB="0" distL="0" distR="0">
+                            <wp:extent cx="6120130" cy="1265555"/>
+                            <wp:effectExtent l="0" t="0" r="0" b="0"/>
+                            <wp:docPr id="65" name="Imagen21" descr=""/>
+                            <wp:cNvGraphicFramePr>
+                              <a:graphicFrameLocks xmlns:a="http://schemas.openxmlformats.org/drawingml/2006/main" noChangeAspect="1"/>
+                            </wp:cNvGraphicFramePr>
+                            <a:graphic xmlns:a="http://schemas.openxmlformats.org/drawingml/2006/main">
+                              <a:graphicData uri="http://schemas.openxmlformats.org/drawingml/2006/picture">
+                                <pic:pic xmlns:pic="http://schemas.openxmlformats.org/drawingml/2006/picture">
+                                  <pic:nvPicPr>
+                                    <pic:cNvPr id="65" name="Imagen21" descr=""/>
+                                    <pic:cNvPicPr>
+                                      <a:picLocks noChangeAspect="1" noChangeArrowheads="1"/>
+                                    </pic:cNvPicPr>
+                                  </pic:nvPicPr>
+                                  <pic:blipFill>
+                                    <a:blip r:embed="rId35"/>
+                                    <a:stretch>
+                                      <a:fillRect/>
+                                    </a:stretch>
+                                  </pic:blipFill>
+                                  <pic:spPr bwMode="auto">
+                                    <a:xfrm>
+                                      <a:off x="0" y="0"/>
+                                      <a:ext cx="6120130" cy="1265555"/>
+                                    </a:xfrm>
+                                    <a:prstGeom prst="rect">
+                                      <a:avLst/>
+                                    </a:prstGeom>
+                                  </pic:spPr>
+                                </pic:pic>
+                              </a:graphicData>
+                            </a:graphic>
+                          </wp:inline>
+                        </w:drawing>
+                        <w:t xml:space="preserve">Ilustración </w:t>
+                      </w:r>
+                      <w:r>
+                        <w:rPr/>
+                        <w:fldChar w:fldCharType="begin"/>
+                      </w:r>
+                      <w:r>
+                        <w:rPr/>
+                        <w:instrText xml:space="preserve"> SEQ Ilustración \* ARABIC </w:instrText>
+                      </w:r>
+                      <w:r>
+                        <w:rPr/>
+                        <w:fldChar w:fldCharType="separate"/>
+                      </w:r>
+                      <w:r>
+                        <w:rPr/>
+                        <w:t>17</w:t>
+                      </w:r>
+                      <w:r>
+                        <w:rPr/>
+                        <w:fldChar w:fldCharType="end"/>
+                      </w:r>
+                      <w:r>
+                        <w:rPr/>
+                        <w:t>: Navegadores WEB (Safari, Opera, Firefox, Edge, Chrome)</w:t>
+                      </w:r>
+                    </w:p>
+                  </w:txbxContent>
+                </v:textbox>
+                <w10:wrap type="topAndBottom"/>
+              </v:rect>
+            </w:pict>
+          </mc:Fallback>
+        </mc:AlternateContent>
       </w:r>
     </w:p>
     <w:p>
@@ -5194,7 +6249,7 @@
       <w:bookmarkEnd w:id="1"/>
       <w:r>
         <w:rPr/>
-        <w:t>Arquitecturas de Sofwares</w:t>
+        <w:t>Arquitecturas de Software</w:t>
       </w:r>
     </w:p>
     <w:p>
@@ -5373,11 +6428,10 @@
         <w:rPr/>
       </w:pPr>
       <w:r>
-        <w:rPr/>
         <mc:AlternateContent>
           <mc:Choice Requires="wps">
             <w:drawing>
-              <wp:anchor behindDoc="0" distT="0" distB="0" distL="0" distR="0" simplePos="0" locked="0" layoutInCell="0" allowOverlap="1" relativeHeight="36">
+              <wp:anchor behindDoc="0" distT="0" distB="0" distL="0" distR="0" simplePos="0" locked="0" layoutInCell="0" allowOverlap="1" relativeHeight="35">
                 <wp:simplePos x="0" y="0"/>
                 <wp:positionH relativeFrom="column">
                   <wp:align>center</wp:align>
@@ -5388,7 +6442,7 @@
                 <wp:extent cx="2242185" cy="1128395"/>
                 <wp:effectExtent l="0" t="0" r="0" b="0"/>
                 <wp:wrapTopAndBottom/>
-                <wp:docPr id="57" name="Marco15"/>
+                <wp:docPr id="66" name="Marco15"/>
                 <a:graphic xmlns:a="http://schemas.openxmlformats.org/drawingml/2006/main">
                   <a:graphicData uri="http://schemas.microsoft.com/office/word/2010/wordprocessingShape">
                     <wps:wsp>
@@ -5418,17 +6472,21 @@
                             <w:pPr>
                               <w:pStyle w:val="Ilustracin"/>
                               <w:spacing w:before="120" w:after="120"/>
-                              <w:rPr/>
+                              <w:rPr>
+                                <w:color w:val="000000"/>
+                              </w:rPr>
                             </w:pPr>
                             <w:bookmarkStart w:id="4" w:name="__RefHeading___Toc438_1604927436"/>
                             <w:bookmarkEnd w:id="4"/>
                             <w:r>
-                              <w:rPr/>
+                              <w:rPr>
+                                <w:color w:val="000000"/>
+                              </w:rPr>
                               <w:drawing>
                                 <wp:inline distT="0" distB="0" distL="0" distR="0">
                                   <wp:extent cx="2035810" cy="876935"/>
                                   <wp:effectExtent l="0" t="0" r="0" b="0"/>
-                                  <wp:docPr id="59" name="Imagen15" descr=""/>
+                                  <wp:docPr id="68" name="Imagen15" descr=""/>
                                   <wp:cNvGraphicFramePr>
                                     <a:graphicFrameLocks xmlns:a="http://schemas.openxmlformats.org/drawingml/2006/main" noChangeAspect="1"/>
                                   </wp:cNvGraphicFramePr>
@@ -5436,13 +6494,13 @@
                                     <a:graphicData uri="http://schemas.openxmlformats.org/drawingml/2006/picture">
                                       <pic:pic xmlns:pic="http://schemas.openxmlformats.org/drawingml/2006/picture">
                                         <pic:nvPicPr>
-                                          <pic:cNvPr id="59" name="Imagen15" descr=""/>
+                                          <pic:cNvPr id="68" name="Imagen15" descr=""/>
                                           <pic:cNvPicPr>
                                             <a:picLocks noChangeAspect="1" noChangeArrowheads="1"/>
                                           </pic:cNvPicPr>
                                         </pic:nvPicPr>
                                         <pic:blipFill>
-                                          <a:blip r:embed="rId30"/>
+                                          <a:blip r:embed="rId36"/>
                                           <a:stretch>
                                             <a:fillRect/>
                                           </a:stretch>
@@ -5463,32 +6521,46 @@
                               </w:drawing>
                             </w:r>
                             <w:r>
-                              <w:rPr/>
+                              <w:rPr>
+                                <w:color w:val="000000"/>
+                              </w:rPr>
                               <w:br/>
                               <w:t xml:space="preserve">Ilustración </w:t>
                             </w:r>
                             <w:r>
-                              <w:rPr/>
+                              <w:rPr>
+                                <w:color w:val="000000"/>
+                              </w:rPr>
                               <w:fldChar w:fldCharType="begin"/>
                             </w:r>
                             <w:r>
-                              <w:rPr/>
+                              <w:rPr>
+                                <w:color w:val="000000"/>
+                              </w:rPr>
                               <w:instrText xml:space="preserve"> SEQ Ilustración \* ARABIC </w:instrText>
                             </w:r>
                             <w:r>
-                              <w:rPr/>
+                              <w:rPr>
+                                <w:color w:val="000000"/>
+                              </w:rPr>
                               <w:fldChar w:fldCharType="separate"/>
                             </w:r>
                             <w:r>
-                              <w:rPr/>
-                              <w:t>15</w:t>
-                            </w:r>
-                            <w:r>
-                              <w:rPr/>
+                              <w:rPr>
+                                <w:color w:val="000000"/>
+                              </w:rPr>
+                              <w:t>18</w:t>
+                            </w:r>
+                            <w:r>
+                              <w:rPr>
+                                <w:color w:val="000000"/>
+                              </w:rPr>
                               <w:fldChar w:fldCharType="end"/>
                             </w:r>
                             <w:r>
-                              <w:rPr/>
+                              <w:rPr>
+                                <w:color w:val="000000"/>
+                              </w:rPr>
                               <w:t>: Desktop Windows</w:t>
                             </w:r>
                           </w:p>
@@ -5514,15 +6586,21 @@
                       <w:pPr>
                         <w:pStyle w:val="Ilustracin"/>
                         <w:spacing w:before="120" w:after="120"/>
-                        <w:rPr/>
+                        <w:rPr>
+                          <w:color w:val="000000"/>
+                        </w:rPr>
                       </w:pPr>
-                      <w:r>
-                        <w:rPr/>
+                      <w:bookmarkStart w:id="5" w:name="__RefHeading___Toc438_1604927436"/>
+                      <w:bookmarkEnd w:id="5"/>
+                      <w:r>
+                        <w:rPr>
+                          <w:color w:val="000000"/>
+                        </w:rPr>
                         <w:drawing>
                           <wp:inline distT="0" distB="0" distL="0" distR="0">
                             <wp:extent cx="2035810" cy="876935"/>
                             <wp:effectExtent l="0" t="0" r="0" b="0"/>
-                            <wp:docPr id="60" name="Imagen15" descr=""/>
+                            <wp:docPr id="69" name="Imagen15" descr=""/>
                             <wp:cNvGraphicFramePr>
                               <a:graphicFrameLocks xmlns:a="http://schemas.openxmlformats.org/drawingml/2006/main" noChangeAspect="1"/>
                             </wp:cNvGraphicFramePr>
@@ -5530,13 +6608,13 @@
                               <a:graphicData uri="http://schemas.openxmlformats.org/drawingml/2006/picture">
                                 <pic:pic xmlns:pic="http://schemas.openxmlformats.org/drawingml/2006/picture">
                                   <pic:nvPicPr>
-                                    <pic:cNvPr id="60" name="Imagen15" descr=""/>
+                                    <pic:cNvPr id="69" name="Imagen15" descr=""/>
                                     <pic:cNvPicPr>
                                       <a:picLocks noChangeAspect="1" noChangeArrowheads="1"/>
                                     </pic:cNvPicPr>
                                   </pic:nvPicPr>
                                   <pic:blipFill>
-                                    <a:blip r:embed="rId31"/>
+                                    <a:blip r:embed="rId37"/>
                                     <a:stretch>
                                       <a:fillRect/>
                                     </a:stretch>
@@ -5557,32 +6635,46 @@
                         </w:drawing>
                       </w:r>
                       <w:r>
-                        <w:rPr/>
+                        <w:rPr>
+                          <w:color w:val="000000"/>
+                        </w:rPr>
                         <w:br/>
                         <w:t xml:space="preserve">Ilustración </w:t>
                       </w:r>
                       <w:r>
-                        <w:rPr/>
+                        <w:rPr>
+                          <w:color w:val="000000"/>
+                        </w:rPr>
                         <w:fldChar w:fldCharType="begin"/>
                       </w:r>
                       <w:r>
-                        <w:rPr/>
+                        <w:rPr>
+                          <w:color w:val="000000"/>
+                        </w:rPr>
                         <w:instrText xml:space="preserve"> SEQ Ilustración \* ARABIC </w:instrText>
                       </w:r>
                       <w:r>
-                        <w:rPr/>
+                        <w:rPr>
+                          <w:color w:val="000000"/>
+                        </w:rPr>
                         <w:fldChar w:fldCharType="separate"/>
                       </w:r>
                       <w:r>
-                        <w:rPr/>
-                        <w:t>15</w:t>
-                      </w:r>
-                      <w:r>
-                        <w:rPr/>
+                        <w:rPr>
+                          <w:color w:val="000000"/>
+                        </w:rPr>
+                        <w:t>18</w:t>
+                      </w:r>
+                      <w:r>
+                        <w:rPr>
+                          <w:color w:val="000000"/>
+                        </w:rPr>
                         <w:fldChar w:fldCharType="end"/>
                       </w:r>
                       <w:r>
-                        <w:rPr/>
+                        <w:rPr>
+                          <w:color w:val="000000"/>
+                        </w:rPr>
                         <w:t>: Desktop Windows</w:t>
                       </w:r>
                     </w:p>
@@ -5608,7 +6700,7 @@
           <w:szCs w:val="22"/>
         </w:rPr>
       </w:pPr>
-      <w:bookmarkStart w:id="5" w:name="__DdeLink__439_1604927436"/>
+      <w:bookmarkStart w:id="6" w:name="__DdeLink__439_1604927436"/>
       <w:r>
         <w:rPr>
           <w:rFonts w:ascii="Arial" w:hAnsi="Arial"/>
@@ -5617,7 +6709,7 @@
         </w:rPr>
         <w:t xml:space="preserve">Para lograr esta arquitectura debemos usar lenguajes como Java, Python, C# pero este ultimo presenta algunos inconvenientes para esta arquitectura ya que viene preparado para Windows. Es uno de los menos comunes, los programadores deben estar acostumbrados ya que es el sistema operativo mas común para desarrollar; pero es el menos usado para usuarios estándar como PC de trabajo o de ocio. </w:t>
       </w:r>
-      <w:bookmarkEnd w:id="5"/>
+      <w:bookmarkEnd w:id="6"/>
       <w:r>
         <w:rPr>
           <w:rFonts w:ascii="Arial" w:hAnsi="Arial"/>
@@ -5787,7 +6879,6 @@
         <w:rPr/>
       </w:pPr>
       <w:r>
-        <w:rPr/>
         <mc:AlternateContent>
           <mc:Choice Requires="wps">
             <w:drawing>
@@ -5802,7 +6893,7 @@
                 <wp:extent cx="2277745" cy="1141730"/>
                 <wp:effectExtent l="0" t="0" r="0" b="0"/>
                 <wp:wrapTopAndBottom/>
-                <wp:docPr id="61" name="Marco16"/>
+                <wp:docPr id="70" name="Marco16"/>
                 <a:graphic xmlns:a="http://schemas.openxmlformats.org/drawingml/2006/main">
                   <a:graphicData uri="http://schemas.microsoft.com/office/word/2010/wordprocessingShape">
                     <wps:wsp>
@@ -5832,17 +6923,21 @@
                             <w:pPr>
                               <w:pStyle w:val="Ilustracin"/>
                               <w:spacing w:before="120" w:after="120"/>
-                              <w:rPr/>
+                              <w:rPr>
+                                <w:color w:val="000000"/>
+                              </w:rPr>
                             </w:pPr>
-                            <w:bookmarkStart w:id="6" w:name="__RefHeading___Toc457_3679562450"/>
-                            <w:bookmarkEnd w:id="6"/>
-                            <w:r>
-                              <w:rPr/>
+                            <w:bookmarkStart w:id="7" w:name="__RefHeading___Toc457_3679562450"/>
+                            <w:bookmarkEnd w:id="7"/>
+                            <w:r>
+                              <w:rPr>
+                                <w:color w:val="000000"/>
+                              </w:rPr>
                               <w:drawing>
                                 <wp:inline distT="0" distB="0" distL="0" distR="0">
                                   <wp:extent cx="2277745" cy="890270"/>
                                   <wp:effectExtent l="0" t="0" r="0" b="0"/>
-                                  <wp:docPr id="63" name="Imagen16" descr=""/>
+                                  <wp:docPr id="72" name="Imagen16" descr=""/>
                                   <wp:cNvGraphicFramePr>
                                     <a:graphicFrameLocks xmlns:a="http://schemas.openxmlformats.org/drawingml/2006/main" noChangeAspect="1"/>
                                   </wp:cNvGraphicFramePr>
@@ -5850,13 +6945,13 @@
                                     <a:graphicData uri="http://schemas.openxmlformats.org/drawingml/2006/picture">
                                       <pic:pic xmlns:pic="http://schemas.openxmlformats.org/drawingml/2006/picture">
                                         <pic:nvPicPr>
-                                          <pic:cNvPr id="63" name="Imagen16" descr=""/>
+                                          <pic:cNvPr id="72" name="Imagen16" descr=""/>
                                           <pic:cNvPicPr>
                                             <a:picLocks noChangeAspect="1" noChangeArrowheads="1"/>
                                           </pic:cNvPicPr>
                                         </pic:nvPicPr>
                                         <pic:blipFill>
-                                          <a:blip r:embed="rId32"/>
+                                          <a:blip r:embed="rId38"/>
                                           <a:stretch>
                                             <a:fillRect/>
                                           </a:stretch>
@@ -5877,32 +6972,46 @@
                               </w:drawing>
                             </w:r>
                             <w:r>
-                              <w:rPr/>
+                              <w:rPr>
+                                <w:color w:val="000000"/>
+                              </w:rPr>
                               <w:br/>
                               <w:t xml:space="preserve">Ilustración </w:t>
                             </w:r>
                             <w:r>
-                              <w:rPr/>
+                              <w:rPr>
+                                <w:color w:val="000000"/>
+                              </w:rPr>
                               <w:fldChar w:fldCharType="begin"/>
                             </w:r>
                             <w:r>
-                              <w:rPr/>
+                              <w:rPr>
+                                <w:color w:val="000000"/>
+                              </w:rPr>
                               <w:instrText xml:space="preserve"> SEQ Ilustración \* ARABIC </w:instrText>
                             </w:r>
                             <w:r>
-                              <w:rPr/>
+                              <w:rPr>
+                                <w:color w:val="000000"/>
+                              </w:rPr>
                               <w:fldChar w:fldCharType="separate"/>
                             </w:r>
                             <w:r>
-                              <w:rPr/>
-                              <w:t>16</w:t>
-                            </w:r>
-                            <w:r>
-                              <w:rPr/>
+                              <w:rPr>
+                                <w:color w:val="000000"/>
+                              </w:rPr>
+                              <w:t>19</w:t>
+                            </w:r>
+                            <w:r>
+                              <w:rPr>
+                                <w:color w:val="000000"/>
+                              </w:rPr>
                               <w:fldChar w:fldCharType="end"/>
                             </w:r>
                             <w:r>
-                              <w:rPr/>
+                              <w:rPr>
+                                <w:color w:val="000000"/>
+                              </w:rPr>
                               <w:t>: Desktop Linux</w:t>
                             </w:r>
                           </w:p>
@@ -5928,15 +7037,21 @@
                       <w:pPr>
                         <w:pStyle w:val="Ilustracin"/>
                         <w:spacing w:before="120" w:after="120"/>
-                        <w:rPr/>
+                        <w:rPr>
+                          <w:color w:val="000000"/>
+                        </w:rPr>
                       </w:pPr>
-                      <w:r>
-                        <w:rPr/>
+                      <w:bookmarkStart w:id="8" w:name="__RefHeading___Toc457_3679562450"/>
+                      <w:bookmarkEnd w:id="8"/>
+                      <w:r>
+                        <w:rPr>
+                          <w:color w:val="000000"/>
+                        </w:rPr>
                         <w:drawing>
                           <wp:inline distT="0" distB="0" distL="0" distR="0">
                             <wp:extent cx="2277745" cy="890270"/>
                             <wp:effectExtent l="0" t="0" r="0" b="0"/>
-                            <wp:docPr id="64" name="Imagen16" descr=""/>
+                            <wp:docPr id="73" name="Imagen16" descr=""/>
                             <wp:cNvGraphicFramePr>
                               <a:graphicFrameLocks xmlns:a="http://schemas.openxmlformats.org/drawingml/2006/main" noChangeAspect="1"/>
                             </wp:cNvGraphicFramePr>
@@ -5944,13 +7059,13 @@
                               <a:graphicData uri="http://schemas.openxmlformats.org/drawingml/2006/picture">
                                 <pic:pic xmlns:pic="http://schemas.openxmlformats.org/drawingml/2006/picture">
                                   <pic:nvPicPr>
-                                    <pic:cNvPr id="64" name="Imagen16" descr=""/>
+                                    <pic:cNvPr id="73" name="Imagen16" descr=""/>
                                     <pic:cNvPicPr>
                                       <a:picLocks noChangeAspect="1" noChangeArrowheads="1"/>
                                     </pic:cNvPicPr>
                                   </pic:nvPicPr>
                                   <pic:blipFill>
-                                    <a:blip r:embed="rId33"/>
+                                    <a:blip r:embed="rId39"/>
                                     <a:stretch>
                                       <a:fillRect/>
                                     </a:stretch>
@@ -5971,32 +7086,46 @@
                         </w:drawing>
                       </w:r>
                       <w:r>
-                        <w:rPr/>
+                        <w:rPr>
+                          <w:color w:val="000000"/>
+                        </w:rPr>
                         <w:br/>
                         <w:t xml:space="preserve">Ilustración </w:t>
                       </w:r>
                       <w:r>
-                        <w:rPr/>
+                        <w:rPr>
+                          <w:color w:val="000000"/>
+                        </w:rPr>
                         <w:fldChar w:fldCharType="begin"/>
                       </w:r>
                       <w:r>
-                        <w:rPr/>
+                        <w:rPr>
+                          <w:color w:val="000000"/>
+                        </w:rPr>
                         <w:instrText xml:space="preserve"> SEQ Ilustración \* ARABIC </w:instrText>
                       </w:r>
                       <w:r>
-                        <w:rPr/>
+                        <w:rPr>
+                          <w:color w:val="000000"/>
+                        </w:rPr>
                         <w:fldChar w:fldCharType="separate"/>
                       </w:r>
                       <w:r>
-                        <w:rPr/>
-                        <w:t>16</w:t>
-                      </w:r>
-                      <w:r>
-                        <w:rPr/>
+                        <w:rPr>
+                          <w:color w:val="000000"/>
+                        </w:rPr>
+                        <w:t>19</w:t>
+                      </w:r>
+                      <w:r>
+                        <w:rPr>
+                          <w:color w:val="000000"/>
+                        </w:rPr>
                         <w:fldChar w:fldCharType="end"/>
                       </w:r>
                       <w:r>
-                        <w:rPr/>
+                        <w:rPr>
+                          <w:color w:val="000000"/>
+                        </w:rPr>
                         <w:t>: Desktop Linux</w:t>
                       </w:r>
                     </w:p>
@@ -6010,7 +7139,7 @@
       </w:r>
       <w:r>
         <w:rPr/>
-        <w:t>Desktop Andriod o Mobile Andriod</w:t>
+        <w:t>Desktop Android o Mobile Android</w:t>
       </w:r>
     </w:p>
     <w:p>
@@ -6030,17 +7159,7 @@
           <w:sz w:val="22"/>
           <w:szCs w:val="22"/>
         </w:rPr>
-        <w:t xml:space="preserve">Para lograr esta arquitectura debemos usar lenguajes como Java y C#. Es una de las arquitecturas mas usadas ya que es libre y es el más distribuido en móviles y tablets. </w:t>
-      </w:r>
-      <w:r>
-        <w:rPr>
-          <w:rFonts w:ascii="Arial" w:hAnsi="Arial"/>
-          <w:b w:val="false"/>
-          <w:bCs w:val="false"/>
-          <w:sz w:val="22"/>
-          <w:szCs w:val="22"/>
-        </w:rPr>
-        <w:t>El problema de esta arquitectura es el constante actualización del sistema Android esto a su vez imposibilita que la aplicación perdure en el tiempo ya que su instalación funcional no esta garantizada para versiones futuras y se deba actualizar el programa almenos anualmente. Esta arquitectura ademas tiene un problema: mi equipo y yo tenemos 0 experiencia en su desarrollo, no significa que no se pueda lograr sino que se demora mas de lo normal en lanzar la aplicación.</w:t>
+        <w:t>Para lograr esta arquitectura debemos usar lenguajes como Java y C#. Es una de las arquitecturas mas usadas ya que es libre y es el más distribuido en móviles y tablets. El problema de esta arquitectura es el constante actualización del sistema Android esto a su vez imposibilita que la aplicación perdure en el tiempo ya que su instalación funcional no esta garantizada para versiones futuras y se deba actualizar el programa almenos anualmente. Esta arquitectura ademas tiene un problema: mi equipo y yo tenemos 0 experiencia en su desarrollo, no significa que no se pueda lograr sino que se demora mas de lo normal en lanzar la aplicación.</w:t>
       </w:r>
     </w:p>
     <w:p>
@@ -6053,13 +7172,15 @@
         </w:rPr>
       </w:pPr>
       <w:r>
-        <w:rPr/>
-      </w:r>
-      <w:r>
+        <w:rPr>
+          <w:rFonts w:ascii="Arial" w:hAnsi="Arial"/>
+          <w:sz w:val="22"/>
+          <w:szCs w:val="22"/>
+        </w:rPr>
         <mc:AlternateContent>
           <mc:Choice Requires="wps">
             <w:drawing>
-              <wp:anchor behindDoc="0" distT="0" distB="0" distL="0" distR="0" simplePos="0" locked="0" layoutInCell="0" allowOverlap="1" relativeHeight="50">
+              <wp:anchor behindDoc="0" distT="0" distB="0" distL="0" distR="0" simplePos="0" locked="0" layoutInCell="0" allowOverlap="1" relativeHeight="40">
                 <wp:simplePos x="0" y="0"/>
                 <wp:positionH relativeFrom="column">
                   <wp:align>center</wp:align>
@@ -6070,21 +7191,32 @@
                 <wp:extent cx="2587625" cy="1802765"/>
                 <wp:effectExtent l="0" t="0" r="0" b="0"/>
                 <wp:wrapTopAndBottom/>
-                <wp:docPr id="65" name="Marco17"/>
+                <wp:docPr id="74" name="Marco17"/>
                 <a:graphic xmlns:a="http://schemas.openxmlformats.org/drawingml/2006/main">
                   <a:graphicData uri="http://schemas.microsoft.com/office/word/2010/wordprocessingShape">
                     <wps:wsp>
-                      <wps:cNvSpPr txBox="1"/>
+                      <wps:cNvSpPr/>
                       <wps:spPr>
                         <a:xfrm>
                           <a:off x="0" y="0"/>
-                          <a:ext cx="2587625" cy="1802765"/>
+                          <a:ext cx="2587680" cy="1802880"/>
                         </a:xfrm>
-                        <a:prstGeom prst="rect"/>
+                        <a:prstGeom prst="rect">
+                          <a:avLst/>
+                        </a:prstGeom>
                         <a:solidFill>
-                          <a:srgbClr val="FFFFFF"/>
+                          <a:srgbClr val="ffffff"/>
                         </a:solidFill>
+                        <a:ln w="0">
+                          <a:noFill/>
+                        </a:ln>
                       </wps:spPr>
+                      <wps:style>
+                        <a:lnRef idx="0"/>
+                        <a:fillRef idx="0"/>
+                        <a:effectRef idx="0"/>
+                        <a:fontRef idx="minor"/>
+                      </wps:style>
                       <wps:txbx>
                         <w:txbxContent>
                           <w:p>
@@ -6099,7 +7231,7 @@
                                 <wp:inline distT="0" distB="0" distL="0" distR="0">
                                   <wp:extent cx="2587625" cy="1299845"/>
                                   <wp:effectExtent l="0" t="0" r="0" b="0"/>
-                                  <wp:docPr id="66" name="Imagen17" descr=""/>
+                                  <wp:docPr id="76" name="Imagen17" descr=""/>
                                   <wp:cNvGraphicFramePr>
                                     <a:graphicFrameLocks xmlns:a="http://schemas.openxmlformats.org/drawingml/2006/main" noChangeAspect="1"/>
                                   </wp:cNvGraphicFramePr>
@@ -6107,13 +7239,13 @@
                                     <a:graphicData uri="http://schemas.openxmlformats.org/drawingml/2006/picture">
                                       <pic:pic xmlns:pic="http://schemas.openxmlformats.org/drawingml/2006/picture">
                                         <pic:nvPicPr>
-                                          <pic:cNvPr id="66" name="Imagen17" descr=""/>
+                                          <pic:cNvPr id="76" name="Imagen17" descr=""/>
                                           <pic:cNvPicPr>
                                             <a:picLocks noChangeAspect="1" noChangeArrowheads="1"/>
                                           </pic:cNvPicPr>
                                         </pic:nvPicPr>
                                         <pic:blipFill>
-                                          <a:blip r:embed="rId34"/>
+                                          <a:blip r:embed="rId40"/>
                                           <a:stretch>
                                             <a:fillRect/>
                                           </a:stretch>
@@ -6132,6 +7264,9 @@
                                   </a:graphic>
                                 </wp:inline>
                               </w:drawing>
+                            </w:r>
+                            <w:r>
+                              <w:rPr/>
                               <w:t xml:space="preserve">Ilustración </w:t>
                             </w:r>
                             <w:r>
@@ -6148,7 +7283,7 @@
                             </w:r>
                             <w:r>
                               <w:rPr/>
-                              <w:t>17</w:t>
+                              <w:t>20</w:t>
                             </w:r>
                             <w:r>
                               <w:rPr/>
@@ -6161,7 +7296,7 @@
                           </w:p>
                         </w:txbxContent>
                       </wps:txbx>
-                      <wps:bodyPr anchor="t" lIns="0" tIns="0" rIns="0" bIns="0">
+                      <wps:bodyPr lIns="0" rIns="0" tIns="0" bIns="0" anchor="t">
                         <a:noAutofit/>
                       </wps:bodyPr>
                     </wps:wsp>
@@ -6172,8 +7307,10 @@
           </mc:Choice>
           <mc:Fallback>
             <w:pict>
-              <v:rect style="position:absolute;rotation:-0;width:203.75pt;height:141.95pt;mso-wrap-distance-left:0pt;mso-wrap-distance-right:0pt;mso-wrap-distance-top:0pt;mso-wrap-distance-bottom:0pt;margin-top:1.9pt;mso-position-vertical-relative:text;margin-left:139.1pt;mso-position-horizontal:center;mso-position-horizontal-relative:text">
-                <v:textbox inset="0in,0in,0in,0in">
+              <v:rect id="shape_0" ID="Marco17" path="m0,0l-2147483645,0l-2147483645,-2147483646l0,-2147483646xe" fillcolor="white" stroked="f" o:allowincell="f" style="position:absolute;margin-left:139.05pt;margin-top:1.9pt;width:203.7pt;height:141.9pt;mso-wrap-style:square;v-text-anchor:top;mso-position-horizontal:center">
+                <v:fill o:detectmouseclick="t" type="solid" color2="black"/>
+                <v:stroke color="#3465a4" joinstyle="round" endcap="flat"/>
+                <v:textbox>
                   <w:txbxContent>
                     <w:p>
                       <w:pPr>
@@ -6187,7 +7324,7 @@
                           <wp:inline distT="0" distB="0" distL="0" distR="0">
                             <wp:extent cx="2587625" cy="1299845"/>
                             <wp:effectExtent l="0" t="0" r="0" b="0"/>
-                            <wp:docPr id="67" name="Imagen17" descr=""/>
+                            <wp:docPr id="77" name="Imagen17" descr=""/>
                             <wp:cNvGraphicFramePr>
                               <a:graphicFrameLocks xmlns:a="http://schemas.openxmlformats.org/drawingml/2006/main" noChangeAspect="1"/>
                             </wp:cNvGraphicFramePr>
@@ -6195,13 +7332,13 @@
                               <a:graphicData uri="http://schemas.openxmlformats.org/drawingml/2006/picture">
                                 <pic:pic xmlns:pic="http://schemas.openxmlformats.org/drawingml/2006/picture">
                                   <pic:nvPicPr>
-                                    <pic:cNvPr id="67" name="Imagen17" descr=""/>
+                                    <pic:cNvPr id="77" name="Imagen17" descr=""/>
                                     <pic:cNvPicPr>
                                       <a:picLocks noChangeAspect="1" noChangeArrowheads="1"/>
                                     </pic:cNvPicPr>
                                   </pic:nvPicPr>
                                   <pic:blipFill>
-                                    <a:blip r:embed="rId35"/>
+                                    <a:blip r:embed="rId41"/>
                                     <a:stretch>
                                       <a:fillRect/>
                                     </a:stretch>
@@ -6220,6 +7357,9 @@
                             </a:graphic>
                           </wp:inline>
                         </w:drawing>
+                      </w:r>
+                      <w:r>
+                        <w:rPr/>
                         <w:t xml:space="preserve">Ilustración </w:t>
                       </w:r>
                       <w:r>
@@ -6236,7 +7376,7 @@
                       </w:r>
                       <w:r>
                         <w:rPr/>
-                        <w:t>17</w:t>
+                        <w:t>20</w:t>
                       </w:r>
                       <w:r>
                         <w:rPr/>
@@ -6269,8 +7409,8 @@
           <w:rFonts w:ascii="Arial" w:hAnsi="Arial"/>
         </w:rPr>
       </w:pPr>
-      <w:bookmarkStart w:id="7" w:name="__RefHeading___Toc120_1439892024"/>
-      <w:bookmarkEnd w:id="7"/>
+      <w:bookmarkStart w:id="9" w:name="__RefHeading___Toc120_1439892024"/>
+      <w:bookmarkEnd w:id="9"/>
       <w:r>
         <w:rPr/>
         <w:t>Arquitectura Desktop Hosting</w:t>
@@ -6300,15 +7440,559 @@
           <w:sz w:val="22"/>
           <w:szCs w:val="22"/>
         </w:rPr>
-        <w:t xml:space="preserve">Esta arquitectura compone todas las arquitecturas antes mencionadas menos la Desktop Android o Mobile Android. La síntesis de esta arquitectura es que el software funcione en el dispositivo sin importar el </w:t>
-      </w:r>
-      <w:r>
-        <w:rPr>
-          <w:rFonts w:ascii="Arial" w:hAnsi="Arial"/>
-          <w:sz w:val="22"/>
-          <w:szCs w:val="22"/>
-        </w:rPr>
-        <w:t>sistema operativo donde pueda realizar todas sus funciones y a su vez tenga la opción de servir por vía web la misma aplicación con la totalidad o parcialidad de sus funciones.</w:t>
+        <w:t xml:space="preserve">Esta arquitectura compone todas las arquitecturas antes mencionadas menos la Desktop Android o Mobile Android. La síntesis de esta arquitectura es que el software funcione en el dispositivo </w:t>
+      </w:r>
+      <w:r>
+        <w:rPr>
+          <w:rFonts w:ascii="Arial" w:hAnsi="Arial"/>
+          <w:sz w:val="22"/>
+          <w:szCs w:val="22"/>
+        </w:rPr>
+        <w:t>(</w:t>
+      </w:r>
+      <w:r>
+        <w:rPr>
+          <w:rFonts w:ascii="Arial" w:hAnsi="Arial"/>
+          <w:sz w:val="22"/>
+          <w:szCs w:val="22"/>
+        </w:rPr>
+        <w:t>sin importar el sistema operativo</w:t>
+      </w:r>
+      <w:r>
+        <w:rPr>
+          <w:rFonts w:ascii="Arial" w:hAnsi="Arial"/>
+          <w:sz w:val="22"/>
+          <w:szCs w:val="22"/>
+        </w:rPr>
+        <w:t>)</w:t>
+      </w:r>
+      <w:r>
+        <w:rPr>
+          <w:rFonts w:ascii="Arial" w:hAnsi="Arial"/>
+          <w:sz w:val="22"/>
+          <w:szCs w:val="22"/>
+        </w:rPr>
+        <w:t xml:space="preserve"> donde pueda realizar todas sus funciones y a su vez tenga la opción de servir por vía web la misma aplicación con la totalidad o parcialidad de sus funciones.</w:t>
+      </w:r>
+    </w:p>
+    <w:p>
+      <w:pPr>
+        <w:pStyle w:val="Cuerpodetexto"/>
+        <w:widowControl/>
+        <w:bidi w:val="0"/>
+        <w:spacing w:lineRule="auto" w:line="288" w:before="0" w:after="142"/>
+        <w:ind w:left="0" w:right="0" w:hanging="0"/>
+        <w:jc w:val="left"/>
+        <w:rPr>
+          <w:rFonts w:ascii="Arial" w:hAnsi="Arial"/>
+          <w:sz w:val="22"/>
+          <w:szCs w:val="22"/>
+        </w:rPr>
+      </w:pPr>
+      <w:r>
+        <w:rPr/>
+      </w:r>
+      <w:r>
+        <mc:AlternateContent>
+          <mc:Choice Requires="wps">
+            <w:drawing>
+              <wp:anchor behindDoc="0" distT="0" distB="0" distL="0" distR="0" simplePos="0" locked="0" layoutInCell="0" allowOverlap="1" relativeHeight="53">
+                <wp:simplePos x="0" y="0"/>
+                <wp:positionH relativeFrom="column">
+                  <wp:align>center</wp:align>
+                </wp:positionH>
+                <wp:positionV relativeFrom="paragraph">
+                  <wp:posOffset>42545</wp:posOffset>
+                </wp:positionV>
+                <wp:extent cx="3731260" cy="2879090"/>
+                <wp:effectExtent l="0" t="0" r="0" b="0"/>
+                <wp:wrapTopAndBottom/>
+                <wp:docPr id="78" name="Marco18"/>
+                <a:graphic xmlns:a="http://schemas.openxmlformats.org/drawingml/2006/main">
+                  <a:graphicData uri="http://schemas.microsoft.com/office/word/2010/wordprocessingShape">
+                    <wps:wsp>
+                      <wps:cNvSpPr txBox="1"/>
+                      <wps:spPr>
+                        <a:xfrm>
+                          <a:off x="0" y="0"/>
+                          <a:ext cx="3731260" cy="2879090"/>
+                        </a:xfrm>
+                        <a:prstGeom prst="rect"/>
+                        <a:solidFill>
+                          <a:srgbClr val="FFFFFF"/>
+                        </a:solidFill>
+                      </wps:spPr>
+                      <wps:txbx>
+                        <w:txbxContent>
+                          <w:p>
+                            <w:pPr>
+                              <w:pStyle w:val="Ilustracin"/>
+                              <w:spacing w:before="120" w:after="120"/>
+                              <w:rPr/>
+                            </w:pPr>
+                            <w:r>
+                              <w:rPr/>
+                              <w:drawing>
+                                <wp:inline distT="0" distB="0" distL="0" distR="0">
+                                  <wp:extent cx="3731260" cy="2551430"/>
+                                  <wp:effectExtent l="0" t="0" r="0" b="0"/>
+                                  <wp:docPr id="79" name="Imagen18" descr=""/>
+                                  <wp:cNvGraphicFramePr>
+                                    <a:graphicFrameLocks xmlns:a="http://schemas.openxmlformats.org/drawingml/2006/main" noChangeAspect="1"/>
+                                  </wp:cNvGraphicFramePr>
+                                  <a:graphic xmlns:a="http://schemas.openxmlformats.org/drawingml/2006/main">
+                                    <a:graphicData uri="http://schemas.openxmlformats.org/drawingml/2006/picture">
+                                      <pic:pic xmlns:pic="http://schemas.openxmlformats.org/drawingml/2006/picture">
+                                        <pic:nvPicPr>
+                                          <pic:cNvPr id="79" name="Imagen18" descr=""/>
+                                          <pic:cNvPicPr>
+                                            <a:picLocks noChangeAspect="1" noChangeArrowheads="1"/>
+                                          </pic:cNvPicPr>
+                                        </pic:nvPicPr>
+                                        <pic:blipFill>
+                                          <a:blip r:embed="rId42"/>
+                                          <a:stretch>
+                                            <a:fillRect/>
+                                          </a:stretch>
+                                        </pic:blipFill>
+                                        <pic:spPr bwMode="auto">
+                                          <a:xfrm>
+                                            <a:off x="0" y="0"/>
+                                            <a:ext cx="3731260" cy="2551430"/>
+                                          </a:xfrm>
+                                          <a:prstGeom prst="rect">
+                                            <a:avLst/>
+                                          </a:prstGeom>
+                                        </pic:spPr>
+                                      </pic:pic>
+                                    </a:graphicData>
+                                  </a:graphic>
+                                </wp:inline>
+                              </w:drawing>
+                              <w:t xml:space="preserve">Ilustración </w:t>
+                            </w:r>
+                            <w:r>
+                              <w:rPr/>
+                              <w:fldChar w:fldCharType="begin"/>
+                            </w:r>
+                            <w:r>
+                              <w:rPr/>
+                              <w:instrText xml:space="preserve"> SEQ Ilustración \* ARABIC </w:instrText>
+                            </w:r>
+                            <w:r>
+                              <w:rPr/>
+                              <w:fldChar w:fldCharType="separate"/>
+                            </w:r>
+                            <w:r>
+                              <w:rPr/>
+                              <w:t>21</w:t>
+                            </w:r>
+                            <w:r>
+                              <w:rPr/>
+                              <w:fldChar w:fldCharType="end"/>
+                            </w:r>
+                            <w:r>
+                              <w:rPr/>
+                              <w:t>: Desktop_hosting</w:t>
+                            </w:r>
+                          </w:p>
+                        </w:txbxContent>
+                      </wps:txbx>
+                      <wps:bodyPr anchor="t" lIns="0" tIns="0" rIns="0" bIns="0">
+                        <a:noAutofit/>
+                      </wps:bodyPr>
+                    </wps:wsp>
+                  </a:graphicData>
+                </a:graphic>
+              </wp:anchor>
+            </w:drawing>
+          </mc:Choice>
+          <mc:Fallback>
+            <w:pict>
+              <v:rect style="position:absolute;rotation:-0;width:293.8pt;height:226.7pt;mso-wrap-distance-left:0pt;mso-wrap-distance-right:0pt;mso-wrap-distance-top:0pt;mso-wrap-distance-bottom:0pt;margin-top:3.35pt;mso-position-vertical-relative:text;margin-left:94.05pt;mso-position-horizontal:center;mso-position-horizontal-relative:text">
+                <v:textbox inset="0in,0in,0in,0in">
+                  <w:txbxContent>
+                    <w:p>
+                      <w:pPr>
+                        <w:pStyle w:val="Ilustracin"/>
+                        <w:spacing w:before="120" w:after="120"/>
+                        <w:rPr/>
+                      </w:pPr>
+                      <w:r>
+                        <w:rPr/>
+                        <w:drawing>
+                          <wp:inline distT="0" distB="0" distL="0" distR="0">
+                            <wp:extent cx="3731260" cy="2551430"/>
+                            <wp:effectExtent l="0" t="0" r="0" b="0"/>
+                            <wp:docPr id="80" name="Imagen18" descr=""/>
+                            <wp:cNvGraphicFramePr>
+                              <a:graphicFrameLocks xmlns:a="http://schemas.openxmlformats.org/drawingml/2006/main" noChangeAspect="1"/>
+                            </wp:cNvGraphicFramePr>
+                            <a:graphic xmlns:a="http://schemas.openxmlformats.org/drawingml/2006/main">
+                              <a:graphicData uri="http://schemas.openxmlformats.org/drawingml/2006/picture">
+                                <pic:pic xmlns:pic="http://schemas.openxmlformats.org/drawingml/2006/picture">
+                                  <pic:nvPicPr>
+                                    <pic:cNvPr id="80" name="Imagen18" descr=""/>
+                                    <pic:cNvPicPr>
+                                      <a:picLocks noChangeAspect="1" noChangeArrowheads="1"/>
+                                    </pic:cNvPicPr>
+                                  </pic:nvPicPr>
+                                  <pic:blipFill>
+                                    <a:blip r:embed="rId43"/>
+                                    <a:stretch>
+                                      <a:fillRect/>
+                                    </a:stretch>
+                                  </pic:blipFill>
+                                  <pic:spPr bwMode="auto">
+                                    <a:xfrm>
+                                      <a:off x="0" y="0"/>
+                                      <a:ext cx="3731260" cy="2551430"/>
+                                    </a:xfrm>
+                                    <a:prstGeom prst="rect">
+                                      <a:avLst/>
+                                    </a:prstGeom>
+                                  </pic:spPr>
+                                </pic:pic>
+                              </a:graphicData>
+                            </a:graphic>
+                          </wp:inline>
+                        </w:drawing>
+                        <w:t xml:space="preserve">Ilustración </w:t>
+                      </w:r>
+                      <w:r>
+                        <w:rPr/>
+                        <w:fldChar w:fldCharType="begin"/>
+                      </w:r>
+                      <w:r>
+                        <w:rPr/>
+                        <w:instrText xml:space="preserve"> SEQ Ilustración \* ARABIC </w:instrText>
+                      </w:r>
+                      <w:r>
+                        <w:rPr/>
+                        <w:fldChar w:fldCharType="separate"/>
+                      </w:r>
+                      <w:r>
+                        <w:rPr/>
+                        <w:t>21</w:t>
+                      </w:r>
+                      <w:r>
+                        <w:rPr/>
+                        <w:fldChar w:fldCharType="end"/>
+                      </w:r>
+                      <w:r>
+                        <w:rPr/>
+                        <w:t>: Desktop_hosting</w:t>
+                      </w:r>
+                    </w:p>
+                  </w:txbxContent>
+                </v:textbox>
+                <w10:wrap type="topAndBottom"/>
+              </v:rect>
+            </w:pict>
+          </mc:Fallback>
+        </mc:AlternateContent>
+      </w:r>
+    </w:p>
+    <w:p>
+      <w:pPr>
+        <w:pStyle w:val="Cuerpodetexto"/>
+        <w:widowControl/>
+        <w:bidi w:val="0"/>
+        <w:spacing w:lineRule="auto" w:line="288" w:before="0" w:after="142"/>
+        <w:ind w:left="0" w:right="0" w:hanging="0"/>
+        <w:jc w:val="left"/>
+        <w:rPr>
+          <w:rFonts w:ascii="Arial" w:hAnsi="Arial"/>
+          <w:sz w:val="22"/>
+          <w:szCs w:val="22"/>
+        </w:rPr>
+      </w:pPr>
+      <w:r>
+        <w:rPr>
+          <w:rFonts w:ascii="Arial" w:hAnsi="Arial"/>
+          <w:sz w:val="22"/>
+          <w:szCs w:val="22"/>
+        </w:rPr>
+        <w:t xml:space="preserve">Como vemos en la ilustración </w:t>
+      </w:r>
+      <w:r>
+        <w:rPr>
+          <w:rFonts w:ascii="Arial" w:hAnsi="Arial"/>
+          <w:sz w:val="22"/>
+          <w:szCs w:val="22"/>
+        </w:rPr>
+        <w:t>21</w:t>
+      </w:r>
+      <w:r>
+        <w:rPr>
+          <w:rFonts w:ascii="Arial" w:hAnsi="Arial"/>
+          <w:sz w:val="22"/>
+          <w:szCs w:val="22"/>
+        </w:rPr>
+        <w:t xml:space="preserve"> tendríamos una aplicación programada con cualquiera de las arquitecturas anteriores pero con una característica adicional, la capacidad de servir por vía web a otros dispositivos para que estos puedan tener todas las funciones o solamente algunas. Para brindar el servicio con acceso remoto usamos un router wifi que permitirá crear la red inalámbrica, esto solo es una opción ya que se puede trabajar alambricamente.</w:t>
+      </w:r>
+    </w:p>
+    <w:p>
+      <w:pPr>
+        <w:pStyle w:val="Encabezado2"/>
+        <w:rPr>
+          <w:rFonts w:ascii="Arial" w:hAnsi="Arial"/>
+          <w:sz w:val="22"/>
+          <w:szCs w:val="22"/>
+        </w:rPr>
+      </w:pPr>
+      <w:r>
+        <w:rPr/>
+        <w:t>Arquitectura Hosting Web</w:t>
+      </w:r>
+    </w:p>
+    <w:p>
+      <w:pPr>
+        <w:pStyle w:val="Cuerpodetexto"/>
+        <w:widowControl/>
+        <w:bidi w:val="0"/>
+        <w:spacing w:lineRule="auto" w:line="288" w:before="0" w:after="142"/>
+        <w:ind w:left="0" w:right="0" w:hanging="0"/>
+        <w:jc w:val="left"/>
+        <w:rPr>
+          <w:rFonts w:ascii="Arial" w:hAnsi="Arial"/>
+          <w:sz w:val="22"/>
+          <w:szCs w:val="22"/>
+        </w:rPr>
+      </w:pPr>
+      <w:r>
+        <w:rPr>
+          <w:rFonts w:ascii="Arial" w:hAnsi="Arial"/>
+          <w:sz w:val="22"/>
+          <w:szCs w:val="22"/>
+        </w:rPr>
+        <w:t xml:space="preserve">Para lograr esta arquitectura usamos lenguajes como PHP y Python. </w:t>
+      </w:r>
+      <w:r>
+        <w:rPr>
+          <w:rFonts w:ascii="Arial" w:hAnsi="Arial"/>
+          <w:sz w:val="22"/>
+          <w:szCs w:val="22"/>
+        </w:rPr>
+        <w:t>Esta arquitectura es similar ala Desktop Hosting, pero con la diferencia que la aplicación en si se introduce dentro de un servidor WEB, este mantiene un servicio al cual se puede conectar cualquier dispositivo en una red alambrica o inalámbrica y funciona en la misma PC donde se encuentra el servidor. El servidor puede estar en cualquier sistema operativo menos Android. La aplicación es usada mediante un navegador web para el 100% de sus funcionalidades.</w:t>
+      </w:r>
+    </w:p>
+    <w:p>
+      <w:pPr>
+        <w:pStyle w:val="Cuerpodetexto"/>
+        <w:widowControl/>
+        <w:bidi w:val="0"/>
+        <w:spacing w:lineRule="auto" w:line="288" w:before="0" w:after="142"/>
+        <w:ind w:left="0" w:right="0" w:hanging="0"/>
+        <w:jc w:val="left"/>
+        <w:rPr>
+          <w:rFonts w:ascii="Arial" w:hAnsi="Arial"/>
+          <w:sz w:val="22"/>
+          <w:szCs w:val="22"/>
+        </w:rPr>
+      </w:pPr>
+      <w:r>
+        <w:rPr/>
+      </w:r>
+      <w:r>
+        <mc:AlternateContent>
+          <mc:Choice Requires="wps">
+            <w:drawing>
+              <wp:anchor behindDoc="0" distT="0" distB="0" distL="0" distR="0" simplePos="0" locked="0" layoutInCell="0" allowOverlap="1" relativeHeight="61">
+                <wp:simplePos x="0" y="0"/>
+                <wp:positionH relativeFrom="column">
+                  <wp:align>center</wp:align>
+                </wp:positionH>
+                <wp:positionV relativeFrom="paragraph">
+                  <wp:posOffset>635</wp:posOffset>
+                </wp:positionV>
+                <wp:extent cx="3310255" cy="2591435"/>
+                <wp:effectExtent l="0" t="0" r="0" b="0"/>
+                <wp:wrapTopAndBottom/>
+                <wp:docPr id="81" name="Marco22"/>
+                <a:graphic xmlns:a="http://schemas.openxmlformats.org/drawingml/2006/main">
+                  <a:graphicData uri="http://schemas.microsoft.com/office/word/2010/wordprocessingShape">
+                    <wps:wsp>
+                      <wps:cNvSpPr txBox="1"/>
+                      <wps:spPr>
+                        <a:xfrm>
+                          <a:off x="0" y="0"/>
+                          <a:ext cx="3310255" cy="2591435"/>
+                        </a:xfrm>
+                        <a:prstGeom prst="rect"/>
+                        <a:solidFill>
+                          <a:srgbClr val="FFFFFF"/>
+                        </a:solidFill>
+                      </wps:spPr>
+                      <wps:txbx>
+                        <w:txbxContent>
+                          <w:p>
+                            <w:pPr>
+                              <w:pStyle w:val="Ilustracin"/>
+                              <w:spacing w:before="120" w:after="120"/>
+                              <w:rPr/>
+                            </w:pPr>
+                            <w:r>
+                              <w:rPr/>
+                              <w:drawing>
+                                <wp:inline distT="0" distB="0" distL="0" distR="0">
+                                  <wp:extent cx="3310255" cy="2263775"/>
+                                  <wp:effectExtent l="0" t="0" r="0" b="0"/>
+                                  <wp:docPr id="82" name="Imagen22" descr=""/>
+                                  <wp:cNvGraphicFramePr>
+                                    <a:graphicFrameLocks xmlns:a="http://schemas.openxmlformats.org/drawingml/2006/main" noChangeAspect="1"/>
+                                  </wp:cNvGraphicFramePr>
+                                  <a:graphic xmlns:a="http://schemas.openxmlformats.org/drawingml/2006/main">
+                                    <a:graphicData uri="http://schemas.openxmlformats.org/drawingml/2006/picture">
+                                      <pic:pic xmlns:pic="http://schemas.openxmlformats.org/drawingml/2006/picture">
+                                        <pic:nvPicPr>
+                                          <pic:cNvPr id="82" name="Imagen22" descr=""/>
+                                          <pic:cNvPicPr>
+                                            <a:picLocks noChangeAspect="1" noChangeArrowheads="1"/>
+                                          </pic:cNvPicPr>
+                                        </pic:nvPicPr>
+                                        <pic:blipFill>
+                                          <a:blip r:embed="rId44"/>
+                                          <a:stretch>
+                                            <a:fillRect/>
+                                          </a:stretch>
+                                        </pic:blipFill>
+                                        <pic:spPr bwMode="auto">
+                                          <a:xfrm>
+                                            <a:off x="0" y="0"/>
+                                            <a:ext cx="3310255" cy="2263775"/>
+                                          </a:xfrm>
+                                          <a:prstGeom prst="rect">
+                                            <a:avLst/>
+                                          </a:prstGeom>
+                                        </pic:spPr>
+                                      </pic:pic>
+                                    </a:graphicData>
+                                  </a:graphic>
+                                </wp:inline>
+                              </w:drawing>
+                              <w:t xml:space="preserve">Ilustración </w:t>
+                            </w:r>
+                            <w:r>
+                              <w:rPr/>
+                              <w:fldChar w:fldCharType="begin"/>
+                            </w:r>
+                            <w:r>
+                              <w:rPr/>
+                              <w:instrText xml:space="preserve"> SEQ Ilustración \* ARABIC </w:instrText>
+                            </w:r>
+                            <w:r>
+                              <w:rPr/>
+                              <w:fldChar w:fldCharType="separate"/>
+                            </w:r>
+                            <w:r>
+                              <w:rPr/>
+                              <w:t>22</w:t>
+                            </w:r>
+                            <w:r>
+                              <w:rPr/>
+                              <w:fldChar w:fldCharType="end"/>
+                            </w:r>
+                            <w:r>
+                              <w:rPr/>
+                              <w:t>: Hosting WEB</w:t>
+                            </w:r>
+                          </w:p>
+                        </w:txbxContent>
+                      </wps:txbx>
+                      <wps:bodyPr anchor="t" lIns="0" tIns="0" rIns="0" bIns="0">
+                        <a:noAutofit/>
+                      </wps:bodyPr>
+                    </wps:wsp>
+                  </a:graphicData>
+                </a:graphic>
+              </wp:anchor>
+            </w:drawing>
+          </mc:Choice>
+          <mc:Fallback>
+            <w:pict>
+              <v:rect style="position:absolute;rotation:-0;width:260.65pt;height:204.05pt;mso-wrap-distance-left:0pt;mso-wrap-distance-right:0pt;mso-wrap-distance-top:0pt;mso-wrap-distance-bottom:0pt;margin-top:0pt;mso-position-vertical:top;mso-position-vertical-relative:text;margin-left:110.65pt;mso-position-horizontal:center;mso-position-horizontal-relative:text">
+                <v:textbox inset="0in,0in,0in,0in">
+                  <w:txbxContent>
+                    <w:p>
+                      <w:pPr>
+                        <w:pStyle w:val="Ilustracin"/>
+                        <w:spacing w:before="120" w:after="120"/>
+                        <w:rPr/>
+                      </w:pPr>
+                      <w:r>
+                        <w:rPr/>
+                        <w:drawing>
+                          <wp:inline distT="0" distB="0" distL="0" distR="0">
+                            <wp:extent cx="3310255" cy="2263775"/>
+                            <wp:effectExtent l="0" t="0" r="0" b="0"/>
+                            <wp:docPr id="83" name="Imagen22" descr=""/>
+                            <wp:cNvGraphicFramePr>
+                              <a:graphicFrameLocks xmlns:a="http://schemas.openxmlformats.org/drawingml/2006/main" noChangeAspect="1"/>
+                            </wp:cNvGraphicFramePr>
+                            <a:graphic xmlns:a="http://schemas.openxmlformats.org/drawingml/2006/main">
+                              <a:graphicData uri="http://schemas.openxmlformats.org/drawingml/2006/picture">
+                                <pic:pic xmlns:pic="http://schemas.openxmlformats.org/drawingml/2006/picture">
+                                  <pic:nvPicPr>
+                                    <pic:cNvPr id="83" name="Imagen22" descr=""/>
+                                    <pic:cNvPicPr>
+                                      <a:picLocks noChangeAspect="1" noChangeArrowheads="1"/>
+                                    </pic:cNvPicPr>
+                                  </pic:nvPicPr>
+                                  <pic:blipFill>
+                                    <a:blip r:embed="rId45"/>
+                                    <a:stretch>
+                                      <a:fillRect/>
+                                    </a:stretch>
+                                  </pic:blipFill>
+                                  <pic:spPr bwMode="auto">
+                                    <a:xfrm>
+                                      <a:off x="0" y="0"/>
+                                      <a:ext cx="3310255" cy="2263775"/>
+                                    </a:xfrm>
+                                    <a:prstGeom prst="rect">
+                                      <a:avLst/>
+                                    </a:prstGeom>
+                                  </pic:spPr>
+                                </pic:pic>
+                              </a:graphicData>
+                            </a:graphic>
+                          </wp:inline>
+                        </w:drawing>
+                        <w:t xml:space="preserve">Ilustración </w:t>
+                      </w:r>
+                      <w:r>
+                        <w:rPr/>
+                        <w:fldChar w:fldCharType="begin"/>
+                      </w:r>
+                      <w:r>
+                        <w:rPr/>
+                        <w:instrText xml:space="preserve"> SEQ Ilustración \* ARABIC </w:instrText>
+                      </w:r>
+                      <w:r>
+                        <w:rPr/>
+                        <w:fldChar w:fldCharType="separate"/>
+                      </w:r>
+                      <w:r>
+                        <w:rPr/>
+                        <w:t>22</w:t>
+                      </w:r>
+                      <w:r>
+                        <w:rPr/>
+                        <w:fldChar w:fldCharType="end"/>
+                      </w:r>
+                      <w:r>
+                        <w:rPr/>
+                        <w:t>: Hosting WEB</w:t>
+                      </w:r>
+                    </w:p>
+                  </w:txbxContent>
+                </v:textbox>
+                <w10:wrap type="topAndBottom"/>
+              </v:rect>
+            </w:pict>
+          </mc:Fallback>
+        </mc:AlternateContent>
       </w:r>
     </w:p>
     <w:sectPr>
@@ -6883,6 +8567,7 @@
     <w:qFormat/>
     <w:pPr>
       <w:widowControl/>
+      <w:suppressAutoHyphens w:val="true"/>
       <w:bidi w:val="0"/>
       <w:spacing w:before="0" w:after="0"/>
       <w:jc w:val="left"/>

</xml_diff>